<commit_message>
Major update with IV data reduction scripts
</commit_message>
<xml_diff>
--- a/preregistration/README.docx
+++ b/preregistration/README.docx
@@ -19,7 +19,7 @@
           <w:iCs/>
           <w:i/>
         </w:rPr>
-        <w:t xml:space="preserve">Last updated on Tuesday, February 28, 2023 at 04:38 PM</w:t>
+        <w:t xml:space="preserve">Last updated on Friday, March 10, 2023 at 06:46 PM</w:t>
       </w:r>
     </w:p>
     <w:bookmarkStart w:id="20" w:name="overview"/>
@@ -165,7 +165,7 @@
       </w:hyperlink>
     </w:p>
     <w:bookmarkEnd w:id="20"/>
-    <w:bookmarkStart w:id="35" w:name="part-1---study-information"/>
+    <w:bookmarkStart w:id="36" w:name="part-1---study-information"/>
     <w:p>
       <w:pPr>
         <w:pStyle w:val="Heading2"/>
@@ -198,7 +198,7 @@
       </w:r>
     </w:p>
     <w:bookmarkEnd w:id="21"/>
-    <w:bookmarkStart w:id="32" w:name="q2-authors"/>
+    <w:bookmarkStart w:id="33" w:name="q2-authors"/>
     <w:p>
       <w:pPr>
         <w:pStyle w:val="Heading3"/>
@@ -239,13 +239,18 @@
         </w:numPr>
         <w:pStyle w:val="Compact"/>
       </w:pPr>
-      <w:r>
-        <w:t xml:space="preserve">Stefan Vermeent</w:t>
-      </w:r>
+      <w:hyperlink r:id="rId24">
+        <w:r>
+          <w:rPr>
+            <w:rStyle w:val="Hyperlink"/>
+          </w:rPr>
+          <w:t xml:space="preserve">Stefan Vermeent</w:t>
+        </w:r>
+      </w:hyperlink>
       <w:r>
         <w:t xml:space="preserve">1, 2</w:t>
       </w:r>
-      <w:hyperlink r:id="rId24"/>
+      <w:hyperlink r:id="rId25"/>
     </w:p>
     <w:p>
       <w:pPr>
@@ -255,7 +260,7 @@
         </w:numPr>
         <w:pStyle w:val="Compact"/>
       </w:pPr>
-      <w:hyperlink r:id="rId25">
+      <w:hyperlink r:id="rId26">
         <w:r>
           <w:rPr>
             <w:rStyle w:val="Hyperlink"/>
@@ -275,7 +280,7 @@
         </w:numPr>
         <w:pStyle w:val="Compact"/>
       </w:pPr>
-      <w:hyperlink r:id="rId26">
+      <w:hyperlink r:id="rId27">
         <w:r>
           <w:rPr>
             <w:rStyle w:val="Hyperlink"/>
@@ -289,7 +294,7 @@
       <w:r>
         <w:t xml:space="preserve"> </w:t>
       </w:r>
-      <w:hyperlink r:id="rId27"/>
+      <w:hyperlink r:id="rId28"/>
     </w:p>
     <w:p>
       <w:pPr>
@@ -299,7 +304,7 @@
         </w:numPr>
         <w:pStyle w:val="Compact"/>
       </w:pPr>
-      <w:hyperlink r:id="rId28">
+      <w:hyperlink r:id="rId29">
         <w:r>
           <w:rPr>
             <w:rStyle w:val="Hyperlink"/>
@@ -313,7 +318,7 @@
       <w:r>
         <w:t xml:space="preserve"> </w:t>
       </w:r>
-      <w:hyperlink r:id="rId29"/>
+      <w:hyperlink r:id="rId30"/>
     </w:p>
     <w:p>
       <w:pPr>
@@ -323,7 +328,7 @@
         </w:numPr>
         <w:pStyle w:val="Compact"/>
       </w:pPr>
-      <w:hyperlink r:id="rId30">
+      <w:hyperlink r:id="rId31">
         <w:r>
           <w:rPr>
             <w:rStyle w:val="Hyperlink"/>
@@ -337,7 +342,7 @@
       <w:r>
         <w:t xml:space="preserve"> </w:t>
       </w:r>
-      <w:hyperlink r:id="rId31"/>
+      <w:hyperlink r:id="rId32"/>
     </w:p>
     <w:p>
       <w:pPr>
@@ -372,8 +377,8 @@
         <w:t xml:space="preserve">University of Minnesota</w:t>
       </w:r>
     </w:p>
-    <w:bookmarkEnd w:id="32"/>
-    <w:bookmarkStart w:id="33" w:name="q3-research-questions"/>
+    <w:bookmarkEnd w:id="33"/>
+    <w:bookmarkStart w:id="34" w:name="q3-research-questions"/>
     <w:p>
       <w:pPr>
         <w:pStyle w:val="Heading3"/>
@@ -470,8 +475,8 @@
         <w:t xml:space="preserve">(Not sure that I want to keep R4 yet)</w:t>
       </w:r>
     </w:p>
-    <w:bookmarkEnd w:id="33"/>
-    <w:bookmarkStart w:id="34" w:name="q4-hypotheses"/>
+    <w:bookmarkEnd w:id="34"/>
+    <w:bookmarkStart w:id="35" w:name="q4-hypotheses"/>
     <w:p>
       <w:pPr>
         <w:pStyle w:val="Heading3"/>
@@ -549,9 +554,9 @@
         <w:t xml:space="preserve">If any sub-tests remain intact (or enhanced), they will be tests that depend less on formal crystallized knowledge and reading ability (i.e., short term memory, auditory processing, fluid intelligence).</w:t>
       </w:r>
     </w:p>
-    <w:bookmarkEnd w:id="34"/>
     <w:bookmarkEnd w:id="35"/>
-    <w:bookmarkStart w:id="53" w:name="part-2---data-description"/>
+    <w:bookmarkEnd w:id="36"/>
+    <w:bookmarkStart w:id="54" w:name="part-2---data-description"/>
     <w:p>
       <w:pPr>
         <w:pStyle w:val="Heading2"/>
@@ -560,7 +565,7 @@
         <w:t xml:space="preserve">Part 2 - Data Description</w:t>
       </w:r>
     </w:p>
-    <w:bookmarkStart w:id="41" w:name="q5-dataset"/>
+    <w:bookmarkStart w:id="42" w:name="q5-dataset"/>
     <w:p>
       <w:pPr>
         <w:pStyle w:val="Heading3"/>
@@ -582,7 +587,7 @@
       <w:r>
         <w:t xml:space="preserve">(</w:t>
       </w:r>
-      <w:hyperlink r:id="rId36">
+      <w:hyperlink r:id="rId37">
         <w:r>
           <w:rPr>
             <w:rStyle w:val="Hyperlink"/>
@@ -619,7 +624,7 @@
         </w:numPr>
         <w:pStyle w:val="Compact"/>
       </w:pPr>
-      <w:hyperlink r:id="rId37">
+      <w:hyperlink r:id="rId38">
         <w:r>
           <w:rPr>
             <w:rStyle w:val="Hyperlink"/>
@@ -636,7 +641,7 @@
         </w:numPr>
         <w:pStyle w:val="Compact"/>
       </w:pPr>
-      <w:hyperlink r:id="rId38">
+      <w:hyperlink r:id="rId39">
         <w:r>
           <w:rPr>
             <w:rStyle w:val="Hyperlink"/>
@@ -653,7 +658,7 @@
         </w:numPr>
         <w:pStyle w:val="Compact"/>
       </w:pPr>
-      <w:hyperlink r:id="rId39">
+      <w:hyperlink r:id="rId40">
         <w:r>
           <w:rPr>
             <w:rStyle w:val="Hyperlink"/>
@@ -670,7 +675,7 @@
         </w:numPr>
         <w:pStyle w:val="Compact"/>
       </w:pPr>
-      <w:hyperlink r:id="rId40">
+      <w:hyperlink r:id="rId41">
         <w:r>
           <w:rPr>
             <w:rStyle w:val="Hyperlink"/>
@@ -679,8 +684,8 @@
         </w:r>
       </w:hyperlink>
     </w:p>
-    <w:bookmarkEnd w:id="41"/>
-    <w:bookmarkStart w:id="43" w:name="q6-public-availability"/>
+    <w:bookmarkEnd w:id="42"/>
+    <w:bookmarkStart w:id="44" w:name="q6-public-availability"/>
     <w:p>
       <w:pPr>
         <w:pStyle w:val="Heading3"/>
@@ -699,7 +704,7 @@
       <w:r>
         <w:t xml:space="preserve"> </w:t>
       </w:r>
-      <w:hyperlink r:id="rId42">
+      <w:hyperlink r:id="rId43">
         <w:r>
           <w:rPr>
             <w:rStyle w:val="Hyperlink"/>
@@ -729,8 +734,8 @@
         <w:t xml:space="preserve">tab.</w:t>
       </w:r>
     </w:p>
-    <w:bookmarkEnd w:id="43"/>
-    <w:bookmarkStart w:id="44" w:name="q7-data-access"/>
+    <w:bookmarkEnd w:id="44"/>
+    <w:bookmarkStart w:id="45" w:name="q7-data-access"/>
     <w:p>
       <w:pPr>
         <w:pStyle w:val="Heading3"/>
@@ -755,7 +760,7 @@
         </w:numPr>
         <w:pStyle w:val="Compact"/>
       </w:pPr>
-      <w:hyperlink r:id="rId37">
+      <w:hyperlink r:id="rId38">
         <w:r>
           <w:rPr>
             <w:rStyle w:val="Hyperlink"/>
@@ -775,7 +780,7 @@
         </w:numPr>
         <w:pStyle w:val="Compact"/>
       </w:pPr>
-      <w:hyperlink r:id="rId38">
+      <w:hyperlink r:id="rId39">
         <w:r>
           <w:rPr>
             <w:rStyle w:val="Hyperlink"/>
@@ -795,7 +800,7 @@
         </w:numPr>
         <w:pStyle w:val="Compact"/>
       </w:pPr>
-      <w:hyperlink r:id="rId39">
+      <w:hyperlink r:id="rId40">
         <w:r>
           <w:rPr>
             <w:rStyle w:val="Hyperlink"/>
@@ -815,7 +820,7 @@
         </w:numPr>
         <w:pStyle w:val="Compact"/>
       </w:pPr>
-      <w:hyperlink r:id="rId40">
+      <w:hyperlink r:id="rId41">
         <w:r>
           <w:rPr>
             <w:rStyle w:val="Hyperlink"/>
@@ -827,8 +832,8 @@
         <w:t xml:space="preserve">, doi: https://doi.org/10.3886/ICPSR22361.v5</w:t>
       </w:r>
     </w:p>
-    <w:bookmarkEnd w:id="44"/>
-    <w:bookmarkStart w:id="45" w:name="q8-date-of-download"/>
+    <w:bookmarkEnd w:id="45"/>
+    <w:bookmarkStart w:id="46" w:name="q8-date-of-download"/>
     <w:p>
       <w:pPr>
         <w:pStyle w:val="Heading3"/>
@@ -864,13 +869,13 @@
     <w:p>
       <w:pPr>
         <w:numPr>
-          <w:ilvl w:val="0"/>
-          <w:numId w:val="1005"/>
+          <w:ilvl w:val="1"/>
+          <w:numId w:val="1006"/>
         </w:numPr>
         <w:pStyle w:val="Compact"/>
       </w:pPr>
       <w:r>
-        <w:t xml:space="preserve">Stefan Vermeent will not access the data</w:t>
+        <w:t xml:space="preserve">Accessed data for the independent variables on March 2nd, 2023</w:t>
       </w:r>
     </w:p>
     <w:p>
@@ -882,7 +887,7 @@
         <w:pStyle w:val="Compact"/>
       </w:pPr>
       <w:r>
-        <w:t xml:space="preserve">Willem Frankenhuis will not access the data</w:t>
+        <w:t xml:space="preserve">Stefan Vermeent will not access the data</w:t>
       </w:r>
     </w:p>
     <w:p>
@@ -894,7 +899,7 @@
         <w:pStyle w:val="Compact"/>
       </w:pPr>
       <w:r>
-        <w:t xml:space="preserve">Marissa Nivison has access to the full dataset</w:t>
+        <w:t xml:space="preserve">Willem Frankenhuis will not access the data</w:t>
       </w:r>
     </w:p>
     <w:p>
@@ -906,7 +911,7 @@
         <w:pStyle w:val="Compact"/>
       </w:pPr>
       <w:r>
-        <w:t xml:space="preserve">Jeffry Simpson will not access the data</w:t>
+        <w:t xml:space="preserve">Marissa Nivison has access to the full dataset</w:t>
       </w:r>
     </w:p>
     <w:p>
@@ -918,11 +923,23 @@
         <w:pStyle w:val="Compact"/>
       </w:pPr>
       <w:r>
+        <w:t xml:space="preserve">Jeffry Simpson will not access the data</w:t>
+      </w:r>
+    </w:p>
+    <w:p>
+      <w:pPr>
+        <w:numPr>
+          <w:ilvl w:val="0"/>
+          <w:numId w:val="1005"/>
+        </w:numPr>
+        <w:pStyle w:val="Compact"/>
+      </w:pPr>
+      <w:r>
         <w:t xml:space="preserve">Glenn Roisman has access to the full data set</w:t>
       </w:r>
     </w:p>
-    <w:bookmarkEnd w:id="45"/>
-    <w:bookmarkStart w:id="46" w:name="q9-data-collection"/>
+    <w:bookmarkEnd w:id="46"/>
+    <w:bookmarkStart w:id="47" w:name="q9-data-collection"/>
     <w:p>
       <w:pPr>
         <w:pStyle w:val="Heading3"/>
@@ -941,7 +958,7 @@
       <w:r>
         <w:t xml:space="preserve"> </w:t>
       </w:r>
-      <w:hyperlink r:id="rId36">
+      <w:hyperlink r:id="rId37">
         <w:r>
           <w:rPr>
             <w:rStyle w:val="Hyperlink"/>
@@ -953,8 +970,8 @@
         <w:t xml:space="preserve">.</w:t>
       </w:r>
     </w:p>
-    <w:bookmarkEnd w:id="46"/>
-    <w:bookmarkStart w:id="52" w:name="q10-codebooks"/>
+    <w:bookmarkEnd w:id="47"/>
+    <w:bookmarkStart w:id="53" w:name="q10-codebooks"/>
     <w:p>
       <w:pPr>
         <w:pStyle w:val="Heading3"/>
@@ -979,7 +996,7 @@
         </w:numPr>
         <w:pStyle w:val="Compact"/>
       </w:pPr>
-      <w:hyperlink r:id="rId47">
+      <w:hyperlink r:id="rId48">
         <w:r>
           <w:rPr>
             <w:rStyle w:val="Hyperlink"/>
@@ -996,7 +1013,7 @@
         </w:numPr>
         <w:pStyle w:val="Compact"/>
       </w:pPr>
-      <w:hyperlink r:id="rId48">
+      <w:hyperlink r:id="rId49">
         <w:r>
           <w:rPr>
             <w:rStyle w:val="Hyperlink"/>
@@ -1013,7 +1030,7 @@
         </w:numPr>
         <w:pStyle w:val="Compact"/>
       </w:pPr>
-      <w:hyperlink r:id="rId49">
+      <w:hyperlink r:id="rId50">
         <w:r>
           <w:rPr>
             <w:rStyle w:val="Hyperlink"/>
@@ -1030,7 +1047,7 @@
         </w:numPr>
         <w:pStyle w:val="Compact"/>
       </w:pPr>
-      <w:hyperlink r:id="rId50">
+      <w:hyperlink r:id="rId51">
         <w:r>
           <w:rPr>
             <w:rStyle w:val="Hyperlink"/>
@@ -1049,7 +1066,7 @@
       <w:r>
         <w:t xml:space="preserve"> </w:t>
       </w:r>
-      <w:hyperlink r:id="rId51">
+      <w:hyperlink r:id="rId52">
         <w:r>
           <w:rPr>
             <w:rStyle w:val="Hyperlink"/>
@@ -1058,9 +1075,9 @@
         </w:r>
       </w:hyperlink>
     </w:p>
-    <w:bookmarkEnd w:id="52"/>
     <w:bookmarkEnd w:id="53"/>
-    <w:bookmarkStart w:id="66" w:name="part-3---variables"/>
+    <w:bookmarkEnd w:id="54"/>
+    <w:bookmarkStart w:id="67" w:name="part-3---variables"/>
     <w:p>
       <w:pPr>
         <w:pStyle w:val="Heading2"/>
@@ -1069,7 +1086,7 @@
         <w:t xml:space="preserve">Part 3 - Variables</w:t>
       </w:r>
     </w:p>
-    <w:bookmarkStart w:id="54" w:name="q11-manipulated-variables"/>
+    <w:bookmarkStart w:id="55" w:name="q11-manipulated-variables"/>
     <w:p>
       <w:pPr>
         <w:pStyle w:val="Heading3"/>
@@ -1090,8 +1107,8 @@
         <w:t xml:space="preserve">Not applicable</w:t>
       </w:r>
     </w:p>
-    <w:bookmarkEnd w:id="54"/>
-    <w:bookmarkStart w:id="61" w:name="q12-measured-variables"/>
+    <w:bookmarkEnd w:id="55"/>
+    <w:bookmarkStart w:id="62" w:name="q12-measured-variables"/>
     <w:p>
       <w:pPr>
         <w:pStyle w:val="Heading3"/>
@@ -1100,7 +1117,7 @@
         <w:t xml:space="preserve">Q12: Measured Variables</w:t>
       </w:r>
     </w:p>
-    <w:bookmarkStart w:id="55" w:name="covariates"/>
+    <w:bookmarkStart w:id="56" w:name="covariates"/>
     <w:p>
       <w:pPr>
         <w:pStyle w:val="Heading4"/>
@@ -1217,8 +1234,8 @@
         <w:t xml:space="preserve">6 = graduate degree greater than a master’s degree</w:t>
       </w:r>
     </w:p>
-    <w:bookmarkEnd w:id="55"/>
-    <w:bookmarkStart w:id="56" w:name="independent-variables"/>
+    <w:bookmarkEnd w:id="56"/>
+    <w:bookmarkStart w:id="57" w:name="independent-variables"/>
     <w:p>
       <w:pPr>
         <w:pStyle w:val="Heading4"/>
@@ -1232,7 +1249,19 @@
         <w:pStyle w:val="FirstParagraph"/>
       </w:pPr>
       <w:r>
-        <w:t xml:space="preserve">Unpredictability</w:t>
+        <w:t xml:space="preserve">We are interested in two constructs: environmental harshness and unpredictability. However, in the literature, and in these data specifically, there have been different approaches to measuring them. There are also other, unexplored ways to capture them. Given the exploratory nature of our approach, we plan to compute both and explore their effects.</w:t>
+      </w:r>
+    </w:p>
+    <w:p>
+      <w:pPr>
+        <w:pStyle w:val="BodyText"/>
+      </w:pPr>
+      <w:r>
+        <w:rPr>
+          <w:bCs/>
+          <w:b/>
+        </w:rPr>
+        <w:t xml:space="preserve">Unpredictability, Past Approaches</w:t>
       </w:r>
     </w:p>
     <w:p>
@@ -1244,31 +1273,11 @@
         <w:pStyle w:val="Compact"/>
       </w:pPr>
       <w:r>
-        <w:t xml:space="preserve">Residential changes</w:t>
-      </w:r>
-    </w:p>
-    <w:p>
-      <w:pPr>
-        <w:numPr>
-          <w:ilvl w:val="0"/>
-          <w:numId w:val="1010"/>
-        </w:numPr>
-        <w:pStyle w:val="Compact"/>
-      </w:pPr>
-      <w:r>
-        <w:t xml:space="preserve">Parental transitions</w:t>
-      </w:r>
-    </w:p>
-    <w:p>
-      <w:pPr>
-        <w:numPr>
-          <w:ilvl w:val="0"/>
-          <w:numId w:val="1010"/>
-        </w:numPr>
-        <w:pStyle w:val="Compact"/>
-      </w:pPr>
-      <w:r>
-        <w:t xml:space="preserve">Job changes</w:t>
+        <w:rPr>
+          <w:iCs/>
+          <w:i/>
+        </w:rPr>
+        <w:t xml:space="preserve">Environmental Unpredictability</w:t>
       </w:r>
     </w:p>
     <w:p>
@@ -1276,7 +1285,30 @@
         <w:pStyle w:val="FirstParagraph"/>
       </w:pPr>
       <w:r>
-        <w:t xml:space="preserve">Harshness</w:t>
+        <w:t xml:space="preserve">This measure is based on</w:t>
+      </w:r>
+      <w:r>
+        <w:t xml:space="preserve"> </w:t>
+      </w:r>
+      <w:r>
+        <w:t xml:space="preserve">Belsky et al. (</w:t>
+      </w:r>
+      <w:hyperlink w:anchor="ref-belsky2012">
+        <w:r>
+          <w:rPr>
+            <w:rStyle w:val="Hyperlink"/>
+          </w:rPr>
+          <w:t xml:space="preserve">2012</w:t>
+        </w:r>
+      </w:hyperlink>
+      <w:r>
+        <w:t xml:space="preserve">)</w:t>
+      </w:r>
+      <w:r>
+        <w:t xml:space="preserve"> </w:t>
+      </w:r>
+      <w:r>
+        <w:t xml:space="preserve">includes three variables that are standardized and averaged together over the relevant time period:</w:t>
       </w:r>
     </w:p>
     <w:p>
@@ -1288,19 +1320,47 @@
         <w:pStyle w:val="Compact"/>
       </w:pPr>
       <w:r>
-        <w:t xml:space="preserve">Income-to-needs ratio</w:t>
+        <w:t xml:space="preserve">Residential changes, or changes in address.</w:t>
       </w:r>
     </w:p>
     <w:p>
       <w:pPr>
         <w:numPr>
-          <w:ilvl w:val="1"/>
+          <w:ilvl w:val="0"/>
+          <w:numId w:val="1011"/>
+        </w:numPr>
+        <w:pStyle w:val="Compact"/>
+      </w:pPr>
+      <w:r>
+        <w:t xml:space="preserve">Paternal transitions, or changes in father figures moving in or out of the home.</w:t>
+      </w:r>
+    </w:p>
+    <w:p>
+      <w:pPr>
+        <w:numPr>
+          <w:ilvl w:val="0"/>
+          <w:numId w:val="1011"/>
+        </w:numPr>
+        <w:pStyle w:val="Compact"/>
+      </w:pPr>
+      <w:r>
+        <w:t xml:space="preserve">Job changes, or changes in employment status for mothers and partners.</w:t>
+      </w:r>
+    </w:p>
+    <w:p>
+      <w:pPr>
+        <w:numPr>
+          <w:ilvl w:val="0"/>
           <w:numId w:val="1012"/>
         </w:numPr>
         <w:pStyle w:val="Compact"/>
       </w:pPr>
       <w:r>
-        <w:t xml:space="preserve">Total family income relative to the federal poverty line adjusted for family size</w:t>
+        <w:rPr>
+          <w:iCs/>
+          <w:i/>
+        </w:rPr>
+        <w:t xml:space="preserve">Income Variation</w:t>
       </w:r>
     </w:p>
     <w:p>
@@ -1308,7 +1368,124 @@
         <w:pStyle w:val="FirstParagraph"/>
       </w:pPr>
       <w:r>
-        <w:t xml:space="preserve">Exploratory variables:</w:t>
+        <w:t xml:space="preserve">This measure is based on</w:t>
+      </w:r>
+      <w:r>
+        <w:t xml:space="preserve"> </w:t>
+      </w:r>
+      <w:r>
+        <w:t xml:space="preserve">Li et al. (</w:t>
+      </w:r>
+      <w:hyperlink w:anchor="ref-li2018">
+        <w:r>
+          <w:rPr>
+            <w:rStyle w:val="Hyperlink"/>
+          </w:rPr>
+          <w:t xml:space="preserve">2018</w:t>
+        </w:r>
+      </w:hyperlink>
+      <w:r>
+        <w:t xml:space="preserve">)</w:t>
+      </w:r>
+      <w:r>
+        <w:t xml:space="preserve"> </w:t>
+      </w:r>
+      <w:r>
+        <w:t xml:space="preserve">computes the residual variance in income-to-needs ratios after a linear trend is fit to each participant.</w:t>
+      </w:r>
+    </w:p>
+    <w:p>
+      <w:pPr>
+        <w:pStyle w:val="BodyText"/>
+      </w:pPr>
+      <w:r>
+        <w:rPr>
+          <w:bCs/>
+          <w:b/>
+        </w:rPr>
+        <w:t xml:space="preserve">Harshness, Past Approaches</w:t>
+      </w:r>
+    </w:p>
+    <w:p>
+      <w:pPr>
+        <w:pStyle w:val="BodyText"/>
+      </w:pPr>
+      <w:r>
+        <w:t xml:space="preserve">Studies based on both the</w:t>
+      </w:r>
+      <w:r>
+        <w:t xml:space="preserve"> </w:t>
+      </w:r>
+      <w:r>
+        <w:t xml:space="preserve">Belsky et al. (</w:t>
+      </w:r>
+      <w:hyperlink w:anchor="ref-belsky2012">
+        <w:r>
+          <w:rPr>
+            <w:rStyle w:val="Hyperlink"/>
+          </w:rPr>
+          <w:t xml:space="preserve">2012</w:t>
+        </w:r>
+      </w:hyperlink>
+      <w:r>
+        <w:t xml:space="preserve">)</w:t>
+      </w:r>
+      <w:r>
+        <w:t xml:space="preserve"> </w:t>
+      </w:r>
+      <w:r>
+        <w:t xml:space="preserve">and</w:t>
+      </w:r>
+      <w:r>
+        <w:t xml:space="preserve"> </w:t>
+      </w:r>
+      <w:r>
+        <w:t xml:space="preserve">Li et al. (</w:t>
+      </w:r>
+      <w:hyperlink w:anchor="ref-li2018">
+        <w:r>
+          <w:rPr>
+            <w:rStyle w:val="Hyperlink"/>
+          </w:rPr>
+          <w:t xml:space="preserve">2018</w:t>
+        </w:r>
+      </w:hyperlink>
+      <w:r>
+        <w:t xml:space="preserve">)</w:t>
+      </w:r>
+      <w:r>
+        <w:t xml:space="preserve"> </w:t>
+      </w:r>
+      <w:r>
+        <w:t xml:space="preserve">approaches have used income-to-needs ratio. In most cases, an average score over the relevant period is the measure. However, some use an intercept after fitting a linear model to each person’s income data.</w:t>
+      </w:r>
+    </w:p>
+    <w:p>
+      <w:pPr>
+        <w:pStyle w:val="BodyText"/>
+      </w:pPr>
+      <w:r>
+        <w:rPr>
+          <w:bCs/>
+          <w:b/>
+        </w:rPr>
+        <w:t xml:space="preserve">The Current approach</w:t>
+      </w:r>
+    </w:p>
+    <w:p>
+      <w:pPr>
+        <w:pStyle w:val="BodyText"/>
+      </w:pPr>
+      <w:r>
+        <w:t xml:space="preserve">In addition to these classic measures, we plan to leverage data from the Census about the broader ecological context. Addresses were tracked for each participant over time. These addresses were geocoded and linked to the 1990 and 2000 decinniel Census blocks. Census blocks are the smallest geographical area that the Census measures. We will only use the 1990 Census blocks because all IVs in this study will be from when target participants were 0 - 54 months old.</w:t>
+      </w:r>
+    </w:p>
+    <w:p>
+      <w:pPr>
+        <w:pStyle w:val="BodyText"/>
+      </w:pPr>
+      <w:r>
+        <w:t xml:space="preserve">The Census variables relevant here are the following:</w:t>
       </w:r>
     </w:p>
     <w:p>
@@ -1320,7 +1497,7 @@
         <w:pStyle w:val="Compact"/>
       </w:pPr>
       <w:r>
-        <w:t xml:space="preserve">Maternal depression</w:t>
+        <w:t xml:space="preserve">Percent of people living under the poverty line</w:t>
       </w:r>
     </w:p>
     <w:p>
@@ -1332,7 +1509,7 @@
         <w:pStyle w:val="Compact"/>
       </w:pPr>
       <w:r>
-        <w:t xml:space="preserve">Variability in maternal depression</w:t>
+        <w:t xml:space="preserve">Median household income</w:t>
       </w:r>
     </w:p>
     <w:p>
@@ -1344,7 +1521,7 @@
         <w:pStyle w:val="Compact"/>
       </w:pPr>
       <w:r>
-        <w:t xml:space="preserve">Variability in income-to-needs</w:t>
+        <w:t xml:space="preserve">Gini coefficient, a metric for measuring income inequality</w:t>
       </w:r>
     </w:p>
     <w:p>
@@ -1356,11 +1533,228 @@
         <w:pStyle w:val="Compact"/>
       </w:pPr>
       <w:r>
-        <w:t xml:space="preserve">Neighborhood income (1990 US Census)</w:t>
-      </w:r>
-    </w:p>
-    <w:bookmarkEnd w:id="56"/>
-    <w:bookmarkStart w:id="60" w:name="dependent-variables"/>
+        <w:t xml:space="preserve">Percent of unemployed individuals over 16 in the workforce</w:t>
+      </w:r>
+    </w:p>
+    <w:p>
+      <w:pPr>
+        <w:numPr>
+          <w:ilvl w:val="0"/>
+          <w:numId w:val="1013"/>
+        </w:numPr>
+        <w:pStyle w:val="Compact"/>
+      </w:pPr>
+      <w:r>
+        <w:t xml:space="preserve">Percent of occupied houses that are occupied by renters</w:t>
+      </w:r>
+    </w:p>
+    <w:p>
+      <w:pPr>
+        <w:pStyle w:val="FirstParagraph"/>
+      </w:pPr>
+      <w:r>
+        <w:t xml:space="preserve">We plan to compute mean and standard deviation scores for each Census measure over the addresses each participant lived at. For an overall neighborhood harshness score, we will standardize and avergae together each mean score. For an overall neighborhood change score, we will standardize and average together all standard deviation scores.</w:t>
+      </w:r>
+    </w:p>
+    <w:p>
+      <w:pPr>
+        <w:pStyle w:val="BodyText"/>
+      </w:pPr>
+      <w:r>
+        <w:rPr>
+          <w:bCs/>
+          <w:b/>
+        </w:rPr>
+        <w:t xml:space="preserve">Summary</w:t>
+      </w:r>
+    </w:p>
+    <w:p>
+      <w:pPr>
+        <w:pStyle w:val="BodyText"/>
+      </w:pPr>
+      <w:r>
+        <w:t xml:space="preserve">In short, we plan to analyze the following variables:</w:t>
+      </w:r>
+    </w:p>
+    <w:p>
+      <w:pPr>
+        <w:pStyle w:val="BodyText"/>
+      </w:pPr>
+      <w:r>
+        <w:rPr>
+          <w:iCs/>
+          <w:i/>
+        </w:rPr>
+        <w:t xml:space="preserve">Harshness</w:t>
+      </w:r>
+    </w:p>
+    <w:p>
+      <w:pPr>
+        <w:numPr>
+          <w:ilvl w:val="0"/>
+          <w:numId w:val="1014"/>
+        </w:numPr>
+        <w:pStyle w:val="Compact"/>
+      </w:pPr>
+      <w:r>
+        <w:t xml:space="preserve">Census based neighborhood harhsness (from census variable averages)</w:t>
+      </w:r>
+    </w:p>
+    <w:p>
+      <w:pPr>
+        <w:numPr>
+          <w:ilvl w:val="0"/>
+          <w:numId w:val="1014"/>
+        </w:numPr>
+        <w:pStyle w:val="Compact"/>
+      </w:pPr>
+      <w:r>
+        <w:t xml:space="preserve">Average income-to-needs</w:t>
+      </w:r>
+    </w:p>
+    <w:p>
+      <w:pPr>
+        <w:pStyle w:val="FirstParagraph"/>
+      </w:pPr>
+      <w:r>
+        <w:rPr>
+          <w:iCs/>
+          <w:i/>
+        </w:rPr>
+        <w:t xml:space="preserve">Unpredictability</w:t>
+      </w:r>
+    </w:p>
+    <w:p>
+      <w:pPr>
+        <w:numPr>
+          <w:ilvl w:val="0"/>
+          <w:numId w:val="1015"/>
+        </w:numPr>
+        <w:pStyle w:val="Compact"/>
+      </w:pPr>
+      <w:r>
+        <w:t xml:space="preserve">Classic composite from</w:t>
+      </w:r>
+      <w:r>
+        <w:t xml:space="preserve"> </w:t>
+      </w:r>
+      <w:r>
+        <w:t xml:space="preserve">Belsky et al. (</w:t>
+      </w:r>
+      <w:hyperlink w:anchor="ref-belsky2012">
+        <w:r>
+          <w:rPr>
+            <w:rStyle w:val="Hyperlink"/>
+          </w:rPr>
+          <w:t xml:space="preserve">2012</w:t>
+        </w:r>
+      </w:hyperlink>
+      <w:r>
+        <w:t xml:space="preserve">)</w:t>
+      </w:r>
+    </w:p>
+    <w:p>
+      <w:pPr>
+        <w:numPr>
+          <w:ilvl w:val="0"/>
+          <w:numId w:val="1015"/>
+        </w:numPr>
+        <w:pStyle w:val="Compact"/>
+      </w:pPr>
+      <w:r>
+        <w:t xml:space="preserve">Census-based neighborhood change (from standard deviations)</w:t>
+      </w:r>
+    </w:p>
+    <w:p>
+      <w:pPr>
+        <w:numPr>
+          <w:ilvl w:val="0"/>
+          <w:numId w:val="1015"/>
+        </w:numPr>
+        <w:pStyle w:val="Compact"/>
+      </w:pPr>
+      <w:r>
+        <w:t xml:space="preserve">Standard deviation of income-to-needs (this is a deviation from</w:t>
+      </w:r>
+      <w:r>
+        <w:t xml:space="preserve"> </w:t>
+      </w:r>
+      <w:r>
+        <w:t xml:space="preserve">Li et al. (</w:t>
+      </w:r>
+      <w:hyperlink w:anchor="ref-li2018">
+        <w:r>
+          <w:rPr>
+            <w:rStyle w:val="Hyperlink"/>
+          </w:rPr>
+          <w:t xml:space="preserve">2018</w:t>
+        </w:r>
+      </w:hyperlink>
+      <w:r>
+        <w:t xml:space="preserve">)</w:t>
+      </w:r>
+      <w:r>
+        <w:t xml:space="preserve">)</w:t>
+      </w:r>
+    </w:p>
+    <w:p>
+      <w:pPr>
+        <w:pStyle w:val="FirstParagraph"/>
+      </w:pPr>
+      <w:r>
+        <w:rPr>
+          <w:bCs/>
+          <w:b/>
+        </w:rPr>
+        <w:t xml:space="preserve">Possible follow-ups</w:t>
+      </w:r>
+    </w:p>
+    <w:p>
+      <w:pPr>
+        <w:pStyle w:val="BodyText"/>
+      </w:pPr>
+      <w:r>
+        <w:t xml:space="preserve">We might break apart composites. For exampe, we may analyze Census variables separately or items from the classic unpredictaiblity measure. If we do so, these analyses will be reported in a supplement, only. We may mention them in the main text, but they will not be interpreted to the same degree as the main analyses.</w:t>
+      </w:r>
+    </w:p>
+    <w:p>
+      <w:pPr>
+        <w:pStyle w:val="BodyText"/>
+      </w:pPr>
+      <w:r>
+        <w:rPr>
+          <w:bCs/>
+          <w:b/>
+        </w:rPr>
+        <w:t xml:space="preserve">Other possible (exploratory) variables:</w:t>
+      </w:r>
+    </w:p>
+    <w:p>
+      <w:pPr>
+        <w:numPr>
+          <w:ilvl w:val="0"/>
+          <w:numId w:val="1016"/>
+        </w:numPr>
+        <w:pStyle w:val="Compact"/>
+      </w:pPr>
+      <w:r>
+        <w:t xml:space="preserve">Maternal depression</w:t>
+      </w:r>
+    </w:p>
+    <w:p>
+      <w:pPr>
+        <w:numPr>
+          <w:ilvl w:val="0"/>
+          <w:numId w:val="1016"/>
+        </w:numPr>
+        <w:pStyle w:val="Compact"/>
+      </w:pPr>
+      <w:r>
+        <w:t xml:space="preserve">Variability in maternal depression</w:t>
+      </w:r>
+    </w:p>
+    <w:bookmarkEnd w:id="57"/>
+    <w:bookmarkStart w:id="61" w:name="dependent-variables"/>
     <w:p>
       <w:pPr>
         <w:pStyle w:val="Heading4"/>
@@ -1420,18 +1814,18 @@
           <wp:inline>
             <wp:extent cx="5334000" cy="4922425"/>
             <wp:effectExtent b="0" l="0" r="0" t="0"/>
-            <wp:docPr descr="" title="" id="58" name="Picture"/>
+            <wp:docPr descr="" title="" id="59" name="Picture"/>
             <a:graphic>
               <a:graphicData uri="http://schemas.openxmlformats.org/drawingml/2006/picture">
                 <pic:pic>
                   <pic:nvPicPr>
-                    <pic:cNvPr descr="../figures/table1.jpeg" id="59" name="Picture"/>
+                    <pic:cNvPr descr="../figures/table1.jpeg" id="60" name="Picture"/>
                     <pic:cNvPicPr>
                       <a:picLocks noChangeArrowheads="1" noChangeAspect="1"/>
                     </pic:cNvPicPr>
                   </pic:nvPicPr>
                   <pic:blipFill>
-                    <a:blip r:embed="rId57"/>
+                    <a:blip r:embed="rId58"/>
                     <a:stretch>
                       <a:fillRect/>
                     </a:stretch>
@@ -1498,9 +1892,9 @@
         <w:t xml:space="preserve">For each subtest, standard scores will be averaged over time to arrive at one score per subtest. For example, picture vocabulary was measured five times so overall picture vocabulary will be averaged over the five time points.</w:t>
       </w:r>
     </w:p>
-    <w:bookmarkEnd w:id="60"/>
     <w:bookmarkEnd w:id="61"/>
-    <w:bookmarkStart w:id="62" w:name="q13-inclusionexclusion-criteria"/>
+    <w:bookmarkEnd w:id="62"/>
+    <w:bookmarkStart w:id="63" w:name="q13-inclusionexclusion-criteria"/>
     <w:p>
       <w:pPr>
         <w:pStyle w:val="Heading3"/>
@@ -1525,8 +1919,8 @@
         <w:t xml:space="preserve">If it becomes clear that there are other inclusion/exclusion criteria, we will update the preregistration and/or report deviations in the the final manuscript. If there are many reasonable alternative criteria, we may use multiverse analysis to handle all combinations of reasonable and arbitrary inclusion/exclusion criteria.</w:t>
       </w:r>
     </w:p>
-    <w:bookmarkEnd w:id="62"/>
-    <w:bookmarkStart w:id="63" w:name="q14-missing-data"/>
+    <w:bookmarkEnd w:id="63"/>
+    <w:bookmarkStart w:id="64" w:name="q14-missing-data"/>
     <w:p>
       <w:pPr>
         <w:pStyle w:val="Heading3"/>
@@ -1547,8 +1941,8 @@
         <w:t xml:space="preserve">NOT DONE</w:t>
       </w:r>
     </w:p>
-    <w:bookmarkEnd w:id="63"/>
-    <w:bookmarkStart w:id="64" w:name="q15-outliers"/>
+    <w:bookmarkEnd w:id="64"/>
+    <w:bookmarkStart w:id="65" w:name="q15-outliers"/>
     <w:p>
       <w:pPr>
         <w:pStyle w:val="Heading3"/>
@@ -1569,8 +1963,8 @@
         <w:t xml:space="preserve">NOT DONE</w:t>
       </w:r>
     </w:p>
-    <w:bookmarkEnd w:id="64"/>
-    <w:bookmarkStart w:id="65" w:name="q16-sample-weights"/>
+    <w:bookmarkEnd w:id="65"/>
+    <w:bookmarkStart w:id="66" w:name="q16-sample-weights"/>
     <w:p>
       <w:pPr>
         <w:pStyle w:val="Heading3"/>
@@ -1591,9 +1985,9 @@
         <w:t xml:space="preserve">Not applicable</w:t>
       </w:r>
     </w:p>
-    <w:bookmarkEnd w:id="65"/>
     <w:bookmarkEnd w:id="66"/>
-    <w:bookmarkStart w:id="69" w:name="part-4---knowledge-of-data"/>
+    <w:bookmarkEnd w:id="67"/>
+    <w:bookmarkStart w:id="70" w:name="part-4---knowledge-of-data"/>
     <w:p>
       <w:pPr>
         <w:pStyle w:val="Heading2"/>
@@ -1602,7 +1996,7 @@
         <w:t xml:space="preserve">Part 4 - Knowledge of Data</w:t>
       </w:r>
     </w:p>
-    <w:bookmarkStart w:id="67" w:name="q17-relevant-publications"/>
+    <w:bookmarkStart w:id="68" w:name="q17-relevant-publications"/>
     <w:p>
       <w:pPr>
         <w:pStyle w:val="Heading3"/>
@@ -1668,7 +2062,7 @@
         <w:pStyle w:val="BodyText"/>
       </w:pPr>
       <w:r>
-        <w:t xml:space="preserve">MN has intimate knowledge of this dataset. MN has published two papers using the dataset, although MN has not analyzed or used the variables in the current preregistration.</w:t>
+        <w:t xml:space="preserve">MN has intimate knowledge of this dataset. MN has published two papers using the dataset. MN also has one manuscript in press and one under review using the data. MN has not analyzed or used the subtest variables in the current preregistration.</w:t>
       </w:r>
     </w:p>
     <w:p>
@@ -1683,7 +2077,7 @@
       <w:pPr>
         <w:numPr>
           <w:ilvl w:val="0"/>
-          <w:numId w:val="1014"/>
+          <w:numId w:val="1017"/>
         </w:numPr>
         <w:pStyle w:val="Compact"/>
       </w:pPr>
@@ -1706,7 +2100,7 @@
       <w:pPr>
         <w:numPr>
           <w:ilvl w:val="0"/>
-          <w:numId w:val="1014"/>
+          <w:numId w:val="1017"/>
         </w:numPr>
         <w:pStyle w:val="Compact"/>
       </w:pPr>
@@ -1729,7 +2123,7 @@
       <w:pPr>
         <w:numPr>
           <w:ilvl w:val="0"/>
-          <w:numId w:val="1014"/>
+          <w:numId w:val="1017"/>
         </w:numPr>
         <w:pStyle w:val="Compact"/>
       </w:pPr>
@@ -1752,7 +2146,7 @@
       <w:pPr>
         <w:numPr>
           <w:ilvl w:val="0"/>
-          <w:numId w:val="1014"/>
+          <w:numId w:val="1017"/>
         </w:numPr>
         <w:pStyle w:val="Compact"/>
       </w:pPr>
@@ -1775,7 +2169,7 @@
       <w:pPr>
         <w:numPr>
           <w:ilvl w:val="0"/>
-          <w:numId w:val="1014"/>
+          <w:numId w:val="1017"/>
         </w:numPr>
         <w:pStyle w:val="Compact"/>
       </w:pPr>
@@ -1798,7 +2192,7 @@
       <w:pPr>
         <w:numPr>
           <w:ilvl w:val="0"/>
-          <w:numId w:val="1014"/>
+          <w:numId w:val="1017"/>
         </w:numPr>
         <w:pStyle w:val="Compact"/>
       </w:pPr>
@@ -1829,7 +2223,7 @@
       <w:pPr>
         <w:numPr>
           <w:ilvl w:val="0"/>
-          <w:numId w:val="1015"/>
+          <w:numId w:val="1018"/>
         </w:numPr>
         <w:pStyle w:val="Compact"/>
       </w:pPr>
@@ -1852,7 +2246,7 @@
       <w:pPr>
         <w:numPr>
           <w:ilvl w:val="0"/>
-          <w:numId w:val="1015"/>
+          <w:numId w:val="1018"/>
         </w:numPr>
         <w:pStyle w:val="Compact"/>
       </w:pPr>
@@ -1879,8 +2273,8 @@
         <w:t xml:space="preserve">SV and WF have no prior experience with the data.</w:t>
       </w:r>
     </w:p>
-    <w:bookmarkEnd w:id="67"/>
-    <w:bookmarkStart w:id="68" w:name="q18-prior-knowledge"/>
+    <w:bookmarkEnd w:id="68"/>
+    <w:bookmarkStart w:id="69" w:name="q18-prior-knowledge"/>
     <w:p>
       <w:pPr>
         <w:pStyle w:val="Heading3"/>
@@ -1962,9 +2356,9 @@
         <w:t xml:space="preserve">range = .40 - .47) . These findings give us a strong prior that harshness/poverty will be associated with a lower within person average Woodcock Johnson score.</w:t>
       </w:r>
     </w:p>
-    <w:bookmarkEnd w:id="68"/>
     <w:bookmarkEnd w:id="69"/>
-    <w:bookmarkStart w:id="83" w:name="part-5---analyses"/>
+    <w:bookmarkEnd w:id="70"/>
+    <w:bookmarkStart w:id="84" w:name="part-5---analyses"/>
     <w:p>
       <w:pPr>
         <w:pStyle w:val="Heading2"/>
@@ -1973,7 +2367,7 @@
         <w:t xml:space="preserve">Part 5 - Analyses</w:t>
       </w:r>
     </w:p>
-    <w:bookmarkStart w:id="74" w:name="q19-hypotheses---statistical-tests"/>
+    <w:bookmarkStart w:id="75" w:name="q19-hypotheses---statistical-tests"/>
     <w:p>
       <w:pPr>
         <w:pStyle w:val="Heading3"/>
@@ -2002,7 +2396,7 @@
       <w:tr>
         <w:tc>
           <w:tcPr/>
-          <w:bookmarkStart w:id="73" w:name="fig-conceptual"/>
+          <w:bookmarkStart w:id="74" w:name="fig-conceptual"/>
           <w:p>
             <w:pPr>
               <w:jc w:val="center"/>
@@ -2012,18 +2406,18 @@
                 <wp:inline>
                   <wp:extent cx="5334000" cy="2172092"/>
                   <wp:effectExtent b="0" l="0" r="0" t="0"/>
-                  <wp:docPr descr="" title="" id="71" name="Picture"/>
+                  <wp:docPr descr="" title="" id="72" name="Picture"/>
                   <a:graphic>
                     <a:graphicData uri="http://schemas.openxmlformats.org/drawingml/2006/picture">
                       <pic:pic>
                         <pic:nvPicPr>
-                          <pic:cNvPr descr="../figures/figure1.png" id="72" name="Picture"/>
+                          <pic:cNvPr descr="../figures/figure1.png" id="73" name="Picture"/>
                           <pic:cNvPicPr>
                             <a:picLocks noChangeArrowheads="1" noChangeAspect="1"/>
                           </pic:cNvPicPr>
                         </pic:nvPicPr>
                         <pic:blipFill>
-                          <a:blip r:embed="rId70"/>
+                          <a:blip r:embed="rId71"/>
                           <a:stretch>
                             <a:fillRect/>
                           </a:stretch>
@@ -2063,7 +2457,7 @@
               <w:t xml:space="preserve">Figure 1: We are interested in the effect of each adversity measure on a person’s overall score, measured as a formative average of each subtest. (A) is the main effect of adversity on overall performance. (B) is the main effect of a subtest. (C) is the simple effect (slope) of adversity for a particular subtest. (D) is the interaction effect that measures the difference between A and C. A significant simple slope means the C ≠ 0 and a significant interaction means A ≠ C. So, when C is significant, it means that adversity affects performance. When D is significant, it means that adversity affects a subtest in a different way than A (overall pattern).</w:t>
             </w:r>
           </w:p>
-          <w:bookmarkEnd w:id="73"/>
+          <w:bookmarkEnd w:id="74"/>
         </w:tc>
       </w:tr>
     </w:tbl>
@@ -2091,7 +2485,7 @@
       <w:pPr>
         <w:numPr>
           <w:ilvl w:val="0"/>
-          <w:numId w:val="1016"/>
+          <w:numId w:val="1019"/>
         </w:numPr>
         <w:pStyle w:val="Compact"/>
       </w:pPr>
@@ -2729,7 +3123,7 @@
       <w:pPr>
         <w:numPr>
           <w:ilvl w:val="0"/>
-          <w:numId w:val="1017"/>
+          <w:numId w:val="1020"/>
         </w:numPr>
         <w:pStyle w:val="Compact"/>
       </w:pPr>
@@ -3130,7 +3524,7 @@
               <w:jc w:val="right"/>
             </w:pPr>
             <w:r>
-              <w:t xml:space="preserve">1.824787</w:t>
+              <w:t xml:space="preserve">1.20877</w:t>
             </w:r>
           </w:p>
         </w:tc>
@@ -3180,7 +3574,7 @@
               <w:jc w:val="right"/>
             </w:pPr>
             <w:r>
-              <w:t xml:space="preserve">1.824787</w:t>
+              <w:t xml:space="preserve">1.20877</w:t>
             </w:r>
           </w:p>
         </w:tc>
@@ -3230,7 +3624,7 @@
               <w:jc w:val="right"/>
             </w:pPr>
             <w:r>
-              <w:t xml:space="preserve">1.824787</w:t>
+              <w:t xml:space="preserve">1.20877</w:t>
             </w:r>
           </w:p>
         </w:tc>
@@ -3280,7 +3674,7 @@
               <w:jc w:val="right"/>
             </w:pPr>
             <w:r>
-              <w:t xml:space="preserve">1.824787</w:t>
+              <w:t xml:space="preserve">1.20877</w:t>
             </w:r>
           </w:p>
         </w:tc>
@@ -3330,7 +3724,7 @@
               <w:jc w:val="right"/>
             </w:pPr>
             <w:r>
-              <w:t xml:space="preserve">1.824787</w:t>
+              <w:t xml:space="preserve">1.20877</w:t>
             </w:r>
           </w:p>
         </w:tc>
@@ -3380,7 +3774,7 @@
               <w:jc w:val="right"/>
             </w:pPr>
             <w:r>
-              <w:t xml:space="preserve">1.824787</w:t>
+              <w:t xml:space="preserve">1.20877</w:t>
             </w:r>
           </w:p>
         </w:tc>
@@ -3430,7 +3824,7 @@
               <w:jc w:val="right"/>
             </w:pPr>
             <w:r>
-              <w:t xml:space="preserve">1.824787</w:t>
+              <w:t xml:space="preserve">1.20877</w:t>
             </w:r>
           </w:p>
         </w:tc>
@@ -3480,7 +3874,7 @@
               <w:jc w:val="right"/>
             </w:pPr>
             <w:r>
-              <w:t xml:space="preserve">1.824787</w:t>
+              <w:t xml:space="preserve">1.20877</w:t>
             </w:r>
           </w:p>
         </w:tc>
@@ -3530,7 +3924,7 @@
               <w:jc w:val="right"/>
             </w:pPr>
             <w:r>
-              <w:t xml:space="preserve">1.824787</w:t>
+              <w:t xml:space="preserve">1.20877</w:t>
             </w:r>
           </w:p>
         </w:tc>
@@ -3580,7 +3974,7 @@
               <w:jc w:val="right"/>
             </w:pPr>
             <w:r>
-              <w:t xml:space="preserve">1.824787</w:t>
+              <w:t xml:space="preserve">1.20877</w:t>
             </w:r>
           </w:p>
         </w:tc>
@@ -3614,7 +4008,7 @@
       <w:pPr>
         <w:numPr>
           <w:ilvl w:val="0"/>
-          <w:numId w:val="1018"/>
+          <w:numId w:val="1021"/>
         </w:numPr>
         <w:pStyle w:val="Compact"/>
       </w:pPr>
@@ -5603,7 +5997,7 @@
       <w:pPr>
         <w:numPr>
           <w:ilvl w:val="0"/>
-          <w:numId w:val="1019"/>
+          <w:numId w:val="1022"/>
         </w:numPr>
         <w:pStyle w:val="Compact"/>
       </w:pPr>
@@ -5615,7 +6009,7 @@
       <w:pPr>
         <w:numPr>
           <w:ilvl w:val="1"/>
-          <w:numId w:val="1020"/>
+          <w:numId w:val="1023"/>
         </w:numPr>
         <w:pStyle w:val="Compact"/>
       </w:pPr>
@@ -5627,7 +6021,7 @@
       <w:pPr>
         <w:numPr>
           <w:ilvl w:val="1"/>
-          <w:numId w:val="1020"/>
+          <w:numId w:val="1023"/>
         </w:numPr>
         <w:pStyle w:val="Compact"/>
       </w:pPr>
@@ -5639,7 +6033,7 @@
       <w:pPr>
         <w:numPr>
           <w:ilvl w:val="1"/>
-          <w:numId w:val="1020"/>
+          <w:numId w:val="1023"/>
         </w:numPr>
         <w:pStyle w:val="Compact"/>
       </w:pPr>
@@ -5651,7 +6045,7 @@
       <w:pPr>
         <w:numPr>
           <w:ilvl w:val="1"/>
-          <w:numId w:val="1020"/>
+          <w:numId w:val="1023"/>
         </w:numPr>
         <w:pStyle w:val="Compact"/>
       </w:pPr>
@@ -6330,7 +6724,7 @@
               <w:jc w:val="right"/>
             </w:pPr>
             <w:r>
-              <w:t xml:space="preserve">0.322</w:t>
+              <w:t xml:space="preserve">0.321</w:t>
             </w:r>
           </w:p>
         </w:tc>
@@ -6418,7 +6812,7 @@
               <w:jc w:val="right"/>
             </w:pPr>
             <w:r>
-              <w:t xml:space="preserve">6.538</w:t>
+              <w:t xml:space="preserve">6.541</w:t>
             </w:r>
           </w:p>
         </w:tc>
@@ -6468,7 +6862,7 @@
               <w:jc w:val="right"/>
             </w:pPr>
             <w:r>
-              <w:t xml:space="preserve">-9.196</w:t>
+              <w:t xml:space="preserve">-9.193</w:t>
             </w:r>
           </w:p>
         </w:tc>
@@ -6568,7 +6962,7 @@
               <w:jc w:val="right"/>
             </w:pPr>
             <w:r>
-              <w:t xml:space="preserve">-0.228</w:t>
+              <w:t xml:space="preserve">-0.233</w:t>
             </w:r>
           </w:p>
         </w:tc>
@@ -6592,7 +6986,7 @@
               <w:jc w:val="right"/>
             </w:pPr>
             <w:r>
-              <w:t xml:space="preserve">0.388</w:t>
+              <w:t xml:space="preserve">0.378</w:t>
             </w:r>
           </w:p>
         </w:tc>
@@ -6718,7 +7112,7 @@
               <w:jc w:val="right"/>
             </w:pPr>
             <w:r>
-              <w:t xml:space="preserve">3.069</w:t>
+              <w:t xml:space="preserve">3.071</w:t>
             </w:r>
           </w:p>
         </w:tc>
@@ -6818,7 +7212,7 @@
               <w:jc w:val="right"/>
             </w:pPr>
             <w:r>
-              <w:t xml:space="preserve">-0.165</w:t>
+              <w:t xml:space="preserve">0.302</w:t>
             </w:r>
           </w:p>
         </w:tc>
@@ -6842,7 +7236,7 @@
               <w:jc w:val="right"/>
             </w:pPr>
             <w:r>
-              <w:t xml:space="preserve">0.609</w:t>
+              <w:t xml:space="preserve">0.348</w:t>
             </w:r>
           </w:p>
         </w:tc>
@@ -6868,7 +7262,7 @@
               <w:jc w:val="right"/>
             </w:pPr>
             <w:r>
-              <w:t xml:space="preserve">0.176</w:t>
+              <w:t xml:space="preserve">-0.059</w:t>
             </w:r>
           </w:p>
         </w:tc>
@@ -6892,7 +7286,7 @@
               <w:jc w:val="right"/>
             </w:pPr>
             <w:r>
-              <w:t xml:space="preserve">0.496</w:t>
+              <w:t xml:space="preserve">0.821</w:t>
             </w:r>
           </w:p>
         </w:tc>
@@ -6918,31 +7312,31 @@
               <w:jc w:val="right"/>
             </w:pPr>
             <w:r>
-              <w:t xml:space="preserve">0.313</w:t>
-            </w:r>
-          </w:p>
-        </w:tc>
-        <w:tc>
-          <w:tcPr/>
-          <w:p>
-            <w:pPr>
-              <w:pStyle w:val="Compact"/>
-              <w:jc w:val="right"/>
-            </w:pPr>
-            <w:r>
-              <w:t xml:space="preserve">0.267</w:t>
-            </w:r>
-          </w:p>
-        </w:tc>
-        <w:tc>
-          <w:tcPr/>
-          <w:p>
-            <w:pPr>
-              <w:pStyle w:val="Compact"/>
-              <w:jc w:val="right"/>
-            </w:pPr>
-            <w:r>
-              <w:t xml:space="preserve">0.241</w:t>
+              <w:t xml:space="preserve">-0.217</w:t>
+            </w:r>
+          </w:p>
+        </w:tc>
+        <w:tc>
+          <w:tcPr/>
+          <w:p>
+            <w:pPr>
+              <w:pStyle w:val="Compact"/>
+              <w:jc w:val="right"/>
+            </w:pPr>
+            <w:r>
+              <w:t xml:space="preserve">0.270</w:t>
+            </w:r>
+          </w:p>
+        </w:tc>
+        <w:tc>
+          <w:tcPr/>
+          <w:p>
+            <w:pPr>
+              <w:pStyle w:val="Compact"/>
+              <w:jc w:val="right"/>
+            </w:pPr>
+            <w:r>
+              <w:t xml:space="preserve">0.422</w:t>
             </w:r>
           </w:p>
         </w:tc>
@@ -6968,31 +7362,31 @@
               <w:jc w:val="right"/>
             </w:pPr>
             <w:r>
-              <w:t xml:space="preserve">0.262</w:t>
-            </w:r>
-          </w:p>
-        </w:tc>
-        <w:tc>
-          <w:tcPr/>
-          <w:p>
-            <w:pPr>
-              <w:pStyle w:val="Compact"/>
-              <w:jc w:val="right"/>
-            </w:pPr>
-            <w:r>
-              <w:t xml:space="preserve">0.264</w:t>
-            </w:r>
-          </w:p>
-        </w:tc>
-        <w:tc>
-          <w:tcPr/>
-          <w:p>
-            <w:pPr>
-              <w:pStyle w:val="Compact"/>
-              <w:jc w:val="right"/>
-            </w:pPr>
-            <w:r>
-              <w:t xml:space="preserve">0.322</w:t>
+              <w:t xml:space="preserve">-0.349</w:t>
+            </w:r>
+          </w:p>
+        </w:tc>
+        <w:tc>
+          <w:tcPr/>
+          <w:p>
+            <w:pPr>
+              <w:pStyle w:val="Compact"/>
+              <w:jc w:val="right"/>
+            </w:pPr>
+            <w:r>
+              <w:t xml:space="preserve">0.267</w:t>
+            </w:r>
+          </w:p>
+        </w:tc>
+        <w:tc>
+          <w:tcPr/>
+          <w:p>
+            <w:pPr>
+              <w:pStyle w:val="Compact"/>
+              <w:jc w:val="right"/>
+            </w:pPr>
+            <w:r>
+              <w:t xml:space="preserve">0.191</w:t>
             </w:r>
           </w:p>
         </w:tc>
@@ -7018,7 +7412,7 @@
               <w:jc w:val="right"/>
             </w:pPr>
             <w:r>
-              <w:t xml:space="preserve">-0.243</w:t>
+              <w:t xml:space="preserve">-0.072</w:t>
             </w:r>
           </w:p>
         </w:tc>
@@ -7042,7 +7436,7 @@
               <w:jc w:val="right"/>
             </w:pPr>
             <w:r>
-              <w:t xml:space="preserve">0.348</w:t>
+              <w:t xml:space="preserve">0.781</w:t>
             </w:r>
           </w:p>
         </w:tc>
@@ -7068,31 +7462,31 @@
               <w:jc w:val="right"/>
             </w:pPr>
             <w:r>
-              <w:t xml:space="preserve">-0.348</w:t>
-            </w:r>
-          </w:p>
-        </w:tc>
-        <w:tc>
-          <w:tcPr/>
-          <w:p>
-            <w:pPr>
-              <w:pStyle w:val="Compact"/>
-              <w:jc w:val="right"/>
-            </w:pPr>
-            <w:r>
-              <w:t xml:space="preserve">0.263</w:t>
-            </w:r>
-          </w:p>
-        </w:tc>
-        <w:tc>
-          <w:tcPr/>
-          <w:p>
-            <w:pPr>
-              <w:pStyle w:val="Compact"/>
-              <w:jc w:val="right"/>
-            </w:pPr>
-            <w:r>
-              <w:t xml:space="preserve">0.187</w:t>
+              <w:t xml:space="preserve">0.343</w:t>
+            </w:r>
+          </w:p>
+        </w:tc>
+        <w:tc>
+          <w:tcPr/>
+          <w:p>
+            <w:pPr>
+              <w:pStyle w:val="Compact"/>
+              <w:jc w:val="right"/>
+            </w:pPr>
+            <w:r>
+              <w:t xml:space="preserve">0.266</w:t>
+            </w:r>
+          </w:p>
+        </w:tc>
+        <w:tc>
+          <w:tcPr/>
+          <w:p>
+            <w:pPr>
+              <w:pStyle w:val="Compact"/>
+              <w:jc w:val="right"/>
+            </w:pPr>
+            <w:r>
+              <w:t xml:space="preserve">0.198</w:t>
             </w:r>
           </w:p>
         </w:tc>
@@ -7118,31 +7512,31 @@
               <w:jc w:val="right"/>
             </w:pPr>
             <w:r>
-              <w:t xml:space="preserve">0.365</w:t>
-            </w:r>
-          </w:p>
-        </w:tc>
-        <w:tc>
-          <w:tcPr/>
-          <w:p>
-            <w:pPr>
-              <w:pStyle w:val="Compact"/>
-              <w:jc w:val="right"/>
-            </w:pPr>
-            <w:r>
-              <w:t xml:space="preserve">0.260</w:t>
-            </w:r>
-          </w:p>
-        </w:tc>
-        <w:tc>
-          <w:tcPr/>
-          <w:p>
-            <w:pPr>
-              <w:pStyle w:val="Compact"/>
-              <w:jc w:val="right"/>
-            </w:pPr>
-            <w:r>
-              <w:t xml:space="preserve">0.161</w:t>
+              <w:t xml:space="preserve">0.015</w:t>
+            </w:r>
+          </w:p>
+        </w:tc>
+        <w:tc>
+          <w:tcPr/>
+          <w:p>
+            <w:pPr>
+              <w:pStyle w:val="Compact"/>
+              <w:jc w:val="right"/>
+            </w:pPr>
+            <w:r>
+              <w:t xml:space="preserve">0.261</w:t>
+            </w:r>
+          </w:p>
+        </w:tc>
+        <w:tc>
+          <w:tcPr/>
+          <w:p>
+            <w:pPr>
+              <w:pStyle w:val="Compact"/>
+              <w:jc w:val="right"/>
+            </w:pPr>
+            <w:r>
+              <w:t xml:space="preserve">0.954</w:t>
             </w:r>
           </w:p>
         </w:tc>
@@ -7168,7 +7562,7 @@
               <w:jc w:val="right"/>
             </w:pPr>
             <w:r>
-              <w:t xml:space="preserve">-0.205</w:t>
+              <w:t xml:space="preserve">0.308</w:t>
             </w:r>
           </w:p>
         </w:tc>
@@ -7192,7 +7586,7 @@
               <w:jc w:val="right"/>
             </w:pPr>
             <w:r>
-              <w:t xml:space="preserve">0.429</w:t>
+              <w:t xml:space="preserve">0.235</w:t>
             </w:r>
           </w:p>
         </w:tc>
@@ -7218,31 +7612,31 @@
               <w:jc w:val="right"/>
             </w:pPr>
             <w:r>
-              <w:t xml:space="preserve">-0.134</w:t>
-            </w:r>
-          </w:p>
-        </w:tc>
-        <w:tc>
-          <w:tcPr/>
-          <w:p>
-            <w:pPr>
-              <w:pStyle w:val="Compact"/>
-              <w:jc w:val="right"/>
-            </w:pPr>
-            <w:r>
-              <w:t xml:space="preserve">0.267</w:t>
-            </w:r>
-          </w:p>
-        </w:tc>
-        <w:tc>
-          <w:tcPr/>
-          <w:p>
-            <w:pPr>
-              <w:pStyle w:val="Compact"/>
-              <w:jc w:val="right"/>
-            </w:pPr>
-            <w:r>
-              <w:t xml:space="preserve">0.614</w:t>
+              <w:t xml:space="preserve">-0.213</w:t>
+            </w:r>
+          </w:p>
+        </w:tc>
+        <w:tc>
+          <w:tcPr/>
+          <w:p>
+            <w:pPr>
+              <w:pStyle w:val="Compact"/>
+              <w:jc w:val="right"/>
+            </w:pPr>
+            <w:r>
+              <w:t xml:space="preserve">0.269</w:t>
+            </w:r>
+          </w:p>
+        </w:tc>
+        <w:tc>
+          <w:tcPr/>
+          <w:p>
+            <w:pPr>
+              <w:pStyle w:val="Compact"/>
+              <w:jc w:val="right"/>
+            </w:pPr>
+            <w:r>
+              <w:t xml:space="preserve">0.430</w:t>
             </w:r>
           </w:p>
         </w:tc>
@@ -7268,31 +7662,31 @@
               <w:jc w:val="right"/>
             </w:pPr>
             <w:r>
-              <w:t xml:space="preserve">-0.188</w:t>
-            </w:r>
-          </w:p>
-        </w:tc>
-        <w:tc>
-          <w:tcPr/>
-          <w:p>
-            <w:pPr>
-              <w:pStyle w:val="Compact"/>
-              <w:jc w:val="right"/>
-            </w:pPr>
-            <w:r>
-              <w:t xml:space="preserve">0.268</w:t>
-            </w:r>
-          </w:p>
-        </w:tc>
-        <w:tc>
-          <w:tcPr/>
-          <w:p>
-            <w:pPr>
-              <w:pStyle w:val="Compact"/>
-              <w:jc w:val="right"/>
-            </w:pPr>
-            <w:r>
-              <w:t xml:space="preserve">0.482</w:t>
+              <w:t xml:space="preserve">0.023</w:t>
+            </w:r>
+          </w:p>
+        </w:tc>
+        <w:tc>
+          <w:tcPr/>
+          <w:p>
+            <w:pPr>
+              <w:pStyle w:val="Compact"/>
+              <w:jc w:val="right"/>
+            </w:pPr>
+            <w:r>
+              <w:t xml:space="preserve">0.272</w:t>
+            </w:r>
+          </w:p>
+        </w:tc>
+        <w:tc>
+          <w:tcPr/>
+          <w:p>
+            <w:pPr>
+              <w:pStyle w:val="Compact"/>
+              <w:jc w:val="right"/>
+            </w:pPr>
+            <w:r>
+              <w:t xml:space="preserve">0.931</w:t>
             </w:r>
           </w:p>
         </w:tc>
@@ -7900,7 +8294,7 @@
               <w:jc w:val="right"/>
             </w:pPr>
             <w:r>
-              <w:t xml:space="preserve">0.405</w:t>
+              <w:t xml:space="preserve">0.406</w:t>
             </w:r>
           </w:p>
         </w:tc>
@@ -8038,7 +8432,7 @@
               <w:jc w:val="right"/>
             </w:pPr>
             <w:r>
-              <w:t xml:space="preserve">-0.015</w:t>
+              <w:t xml:space="preserve">-0.016</w:t>
             </w:r>
           </w:p>
         </w:tc>
@@ -8062,7 +8456,7 @@
               <w:jc w:val="right"/>
             </w:pPr>
             <w:r>
-              <w:t xml:space="preserve">0.020</w:t>
+              <w:t xml:space="preserve">0.019</w:t>
             </w:r>
           </w:p>
         </w:tc>
@@ -8288,31 +8682,31 @@
               <w:jc w:val="right"/>
             </w:pPr>
             <w:r>
-              <w:t xml:space="preserve">-0.011</w:t>
-            </w:r>
-          </w:p>
-        </w:tc>
-        <w:tc>
-          <w:tcPr/>
-          <w:p>
-            <w:pPr>
-              <w:pStyle w:val="Compact"/>
-              <w:jc w:val="right"/>
-            </w:pPr>
-            <w:r>
-              <w:t xml:space="preserve">-0.054</w:t>
-            </w:r>
-          </w:p>
-        </w:tc>
-        <w:tc>
-          <w:tcPr/>
-          <w:p>
-            <w:pPr>
-              <w:pStyle w:val="Compact"/>
-              <w:jc w:val="right"/>
-            </w:pPr>
-            <w:r>
-              <w:t xml:space="preserve">0.031</w:t>
+              <w:t xml:space="preserve">0.020</w:t>
+            </w:r>
+          </w:p>
+        </w:tc>
+        <w:tc>
+          <w:tcPr/>
+          <w:p>
+            <w:pPr>
+              <w:pStyle w:val="Compact"/>
+              <w:jc w:val="right"/>
+            </w:pPr>
+            <w:r>
+              <w:t xml:space="preserve">-0.022</w:t>
+            </w:r>
+          </w:p>
+        </w:tc>
+        <w:tc>
+          <w:tcPr/>
+          <w:p>
+            <w:pPr>
+              <w:pStyle w:val="Compact"/>
+              <w:jc w:val="right"/>
+            </w:pPr>
+            <w:r>
+              <w:t xml:space="preserve">0.063</w:t>
             </w:r>
           </w:p>
         </w:tc>
@@ -8338,31 +8732,31 @@
               <w:jc w:val="right"/>
             </w:pPr>
             <w:r>
-              <w:t xml:space="preserve">0.012</w:t>
-            </w:r>
-          </w:p>
-        </w:tc>
-        <w:tc>
-          <w:tcPr/>
-          <w:p>
-            <w:pPr>
-              <w:pStyle w:val="Compact"/>
-              <w:jc w:val="right"/>
-            </w:pPr>
-            <w:r>
-              <w:t xml:space="preserve">-0.022</w:t>
-            </w:r>
-          </w:p>
-        </w:tc>
-        <w:tc>
-          <w:tcPr/>
-          <w:p>
-            <w:pPr>
-              <w:pStyle w:val="Compact"/>
-              <w:jc w:val="right"/>
-            </w:pPr>
-            <w:r>
-              <w:t xml:space="preserve">0.046</w:t>
+              <w:t xml:space="preserve">-0.004</w:t>
+            </w:r>
+          </w:p>
+        </w:tc>
+        <w:tc>
+          <w:tcPr/>
+          <w:p>
+            <w:pPr>
+              <w:pStyle w:val="Compact"/>
+              <w:jc w:val="right"/>
+            </w:pPr>
+            <w:r>
+              <w:t xml:space="preserve">-0.038</w:t>
+            </w:r>
+          </w:p>
+        </w:tc>
+        <w:tc>
+          <w:tcPr/>
+          <w:p>
+            <w:pPr>
+              <w:pStyle w:val="Compact"/>
+              <w:jc w:val="right"/>
+            </w:pPr>
+            <w:r>
+              <w:t xml:space="preserve">0.030</w:t>
             </w:r>
           </w:p>
         </w:tc>
@@ -8388,31 +8782,31 @@
               <w:jc w:val="right"/>
             </w:pPr>
             <w:r>
+              <w:t xml:space="preserve">-0.015</w:t>
+            </w:r>
+          </w:p>
+        </w:tc>
+        <w:tc>
+          <w:tcPr/>
+          <w:p>
+            <w:pPr>
+              <w:pStyle w:val="Compact"/>
+              <w:jc w:val="right"/>
+            </w:pPr>
+            <w:r>
+              <w:t xml:space="preserve">-0.050</w:t>
+            </w:r>
+          </w:p>
+        </w:tc>
+        <w:tc>
+          <w:tcPr/>
+          <w:p>
+            <w:pPr>
+              <w:pStyle w:val="Compact"/>
+              <w:jc w:val="right"/>
+            </w:pPr>
+            <w:r>
               <w:t xml:space="preserve">0.021</w:t>
-            </w:r>
-          </w:p>
-        </w:tc>
-        <w:tc>
-          <w:tcPr/>
-          <w:p>
-            <w:pPr>
-              <w:pStyle w:val="Compact"/>
-              <w:jc w:val="right"/>
-            </w:pPr>
-            <w:r>
-              <w:t xml:space="preserve">-0.014</w:t>
-            </w:r>
-          </w:p>
-        </w:tc>
-        <w:tc>
-          <w:tcPr/>
-          <w:p>
-            <w:pPr>
-              <w:pStyle w:val="Compact"/>
-              <w:jc w:val="right"/>
-            </w:pPr>
-            <w:r>
-              <w:t xml:space="preserve">0.057</w:t>
             </w:r>
           </w:p>
         </w:tc>
@@ -8438,31 +8832,31 @@
               <w:jc w:val="right"/>
             </w:pPr>
             <w:r>
-              <w:t xml:space="preserve">0.018</w:t>
-            </w:r>
-          </w:p>
-        </w:tc>
-        <w:tc>
-          <w:tcPr/>
-          <w:p>
-            <w:pPr>
-              <w:pStyle w:val="Compact"/>
-              <w:jc w:val="right"/>
-            </w:pPr>
-            <w:r>
-              <w:t xml:space="preserve">-0.017</w:t>
-            </w:r>
-          </w:p>
-        </w:tc>
-        <w:tc>
-          <w:tcPr/>
-          <w:p>
-            <w:pPr>
-              <w:pStyle w:val="Compact"/>
-              <w:jc w:val="right"/>
-            </w:pPr>
-            <w:r>
-              <w:t xml:space="preserve">0.053</w:t>
+              <w:t xml:space="preserve">-0.023</w:t>
+            </w:r>
+          </w:p>
+        </w:tc>
+        <w:tc>
+          <w:tcPr/>
+          <w:p>
+            <w:pPr>
+              <w:pStyle w:val="Compact"/>
+              <w:jc w:val="right"/>
+            </w:pPr>
+            <w:r>
+              <w:t xml:space="preserve">-0.059</w:t>
+            </w:r>
+          </w:p>
+        </w:tc>
+        <w:tc>
+          <w:tcPr/>
+          <w:p>
+            <w:pPr>
+              <w:pStyle w:val="Compact"/>
+              <w:jc w:val="right"/>
+            </w:pPr>
+            <w:r>
+              <w:t xml:space="preserve">0.012</w:t>
             </w:r>
           </w:p>
         </w:tc>
@@ -8488,31 +8882,31 @@
               <w:jc w:val="right"/>
             </w:pPr>
             <w:r>
-              <w:t xml:space="preserve">-0.016</w:t>
-            </w:r>
-          </w:p>
-        </w:tc>
-        <w:tc>
-          <w:tcPr/>
-          <w:p>
-            <w:pPr>
-              <w:pStyle w:val="Compact"/>
-              <w:jc w:val="right"/>
-            </w:pPr>
-            <w:r>
-              <w:t xml:space="preserve">-0.051</w:t>
-            </w:r>
-          </w:p>
-        </w:tc>
-        <w:tc>
-          <w:tcPr/>
-          <w:p>
-            <w:pPr>
-              <w:pStyle w:val="Compact"/>
-              <w:jc w:val="right"/>
-            </w:pPr>
-            <w:r>
-              <w:t xml:space="preserve">0.018</w:t>
+              <w:t xml:space="preserve">-0.005</w:t>
+            </w:r>
+          </w:p>
+        </w:tc>
+        <w:tc>
+          <w:tcPr/>
+          <w:p>
+            <w:pPr>
+              <w:pStyle w:val="Compact"/>
+              <w:jc w:val="right"/>
+            </w:pPr>
+            <w:r>
+              <w:t xml:space="preserve">-0.039</w:t>
+            </w:r>
+          </w:p>
+        </w:tc>
+        <w:tc>
+          <w:tcPr/>
+          <w:p>
+            <w:pPr>
+              <w:pStyle w:val="Compact"/>
+              <w:jc w:val="right"/>
+            </w:pPr>
+            <w:r>
+              <w:t xml:space="preserve">0.029</w:t>
             </w:r>
           </w:p>
         </w:tc>
@@ -8538,31 +8932,31 @@
               <w:jc w:val="right"/>
             </w:pPr>
             <w:r>
-              <w:t xml:space="preserve">-0.023</w:t>
-            </w:r>
-          </w:p>
-        </w:tc>
-        <w:tc>
-          <w:tcPr/>
-          <w:p>
-            <w:pPr>
-              <w:pStyle w:val="Compact"/>
-              <w:jc w:val="right"/>
-            </w:pPr>
-            <w:r>
-              <w:t xml:space="preserve">-0.058</w:t>
-            </w:r>
-          </w:p>
-        </w:tc>
-        <w:tc>
-          <w:tcPr/>
-          <w:p>
-            <w:pPr>
-              <w:pStyle w:val="Compact"/>
-              <w:jc w:val="right"/>
-            </w:pPr>
-            <w:r>
-              <w:t xml:space="preserve">0.011</w:t>
+              <w:t xml:space="preserve">0.023</w:t>
+            </w:r>
+          </w:p>
+        </w:tc>
+        <w:tc>
+          <w:tcPr/>
+          <w:p>
+            <w:pPr>
+              <w:pStyle w:val="Compact"/>
+              <w:jc w:val="right"/>
+            </w:pPr>
+            <w:r>
+              <w:t xml:space="preserve">-0.012</w:t>
+            </w:r>
+          </w:p>
+        </w:tc>
+        <w:tc>
+          <w:tcPr/>
+          <w:p>
+            <w:pPr>
+              <w:pStyle w:val="Compact"/>
+              <w:jc w:val="right"/>
+            </w:pPr>
+            <w:r>
+              <w:t xml:space="preserve">0.058</w:t>
             </w:r>
           </w:p>
         </w:tc>
@@ -8588,31 +8982,31 @@
               <w:jc w:val="right"/>
             </w:pPr>
             <w:r>
-              <w:t xml:space="preserve">0.025</w:t>
-            </w:r>
-          </w:p>
-        </w:tc>
-        <w:tc>
-          <w:tcPr/>
-          <w:p>
-            <w:pPr>
-              <w:pStyle w:val="Compact"/>
-              <w:jc w:val="right"/>
-            </w:pPr>
-            <w:r>
-              <w:t xml:space="preserve">-0.010</w:t>
-            </w:r>
-          </w:p>
-        </w:tc>
-        <w:tc>
-          <w:tcPr/>
-          <w:p>
-            <w:pPr>
-              <w:pStyle w:val="Compact"/>
-              <w:jc w:val="right"/>
-            </w:pPr>
-            <w:r>
-              <w:t xml:space="preserve">0.059</w:t>
+              <w:t xml:space="preserve">0.001</w:t>
+            </w:r>
+          </w:p>
+        </w:tc>
+        <w:tc>
+          <w:tcPr/>
+          <w:p>
+            <w:pPr>
+              <w:pStyle w:val="Compact"/>
+              <w:jc w:val="right"/>
+            </w:pPr>
+            <w:r>
+              <w:t xml:space="preserve">-0.033</w:t>
+            </w:r>
+          </w:p>
+        </w:tc>
+        <w:tc>
+          <w:tcPr/>
+          <w:p>
+            <w:pPr>
+              <w:pStyle w:val="Compact"/>
+              <w:jc w:val="right"/>
+            </w:pPr>
+            <w:r>
+              <w:t xml:space="preserve">0.035</w:t>
             </w:r>
           </w:p>
         </w:tc>
@@ -8638,31 +9032,31 @@
               <w:jc w:val="right"/>
             </w:pPr>
             <w:r>
-              <w:t xml:space="preserve">-0.014</w:t>
-            </w:r>
-          </w:p>
-        </w:tc>
-        <w:tc>
-          <w:tcPr/>
-          <w:p>
-            <w:pPr>
-              <w:pStyle w:val="Compact"/>
-              <w:jc w:val="right"/>
-            </w:pPr>
-            <w:r>
-              <w:t xml:space="preserve">-0.048</w:t>
-            </w:r>
-          </w:p>
-        </w:tc>
-        <w:tc>
-          <w:tcPr/>
-          <w:p>
-            <w:pPr>
-              <w:pStyle w:val="Compact"/>
-              <w:jc w:val="right"/>
-            </w:pPr>
-            <w:r>
-              <w:t xml:space="preserve">0.020</w:t>
+              <w:t xml:space="preserve">0.021</w:t>
+            </w:r>
+          </w:p>
+        </w:tc>
+        <w:tc>
+          <w:tcPr/>
+          <w:p>
+            <w:pPr>
+              <w:pStyle w:val="Compact"/>
+              <w:jc w:val="right"/>
+            </w:pPr>
+            <w:r>
+              <w:t xml:space="preserve">-0.013</w:t>
+            </w:r>
+          </w:p>
+        </w:tc>
+        <w:tc>
+          <w:tcPr/>
+          <w:p>
+            <w:pPr>
+              <w:pStyle w:val="Compact"/>
+              <w:jc w:val="right"/>
+            </w:pPr>
+            <w:r>
+              <w:t xml:space="preserve">0.055</w:t>
             </w:r>
           </w:p>
         </w:tc>
@@ -8688,31 +9082,31 @@
               <w:jc w:val="right"/>
             </w:pPr>
             <w:r>
-              <w:t xml:space="preserve">-0.009</w:t>
-            </w:r>
-          </w:p>
-        </w:tc>
-        <w:tc>
-          <w:tcPr/>
-          <w:p>
-            <w:pPr>
-              <w:pStyle w:val="Compact"/>
-              <w:jc w:val="right"/>
-            </w:pPr>
-            <w:r>
-              <w:t xml:space="preserve">-0.044</w:t>
-            </w:r>
-          </w:p>
-        </w:tc>
-        <w:tc>
-          <w:tcPr/>
-          <w:p>
-            <w:pPr>
-              <w:pStyle w:val="Compact"/>
-              <w:jc w:val="right"/>
-            </w:pPr>
-            <w:r>
-              <w:t xml:space="preserve">0.026</w:t>
+              <w:t xml:space="preserve">-0.014</w:t>
+            </w:r>
+          </w:p>
+        </w:tc>
+        <w:tc>
+          <w:tcPr/>
+          <w:p>
+            <w:pPr>
+              <w:pStyle w:val="Compact"/>
+              <w:jc w:val="right"/>
+            </w:pPr>
+            <w:r>
+              <w:t xml:space="preserve">-0.050</w:t>
+            </w:r>
+          </w:p>
+        </w:tc>
+        <w:tc>
+          <w:tcPr/>
+          <w:p>
+            <w:pPr>
+              <w:pStyle w:val="Compact"/>
+              <w:jc w:val="right"/>
+            </w:pPr>
+            <w:r>
+              <w:t xml:space="preserve">0.021</w:t>
             </w:r>
           </w:p>
         </w:tc>
@@ -8738,38 +9132,38 @@
               <w:jc w:val="right"/>
             </w:pPr>
             <w:r>
-              <w:t xml:space="preserve">-0.013</w:t>
-            </w:r>
-          </w:p>
-        </w:tc>
-        <w:tc>
-          <w:tcPr/>
-          <w:p>
-            <w:pPr>
-              <w:pStyle w:val="Compact"/>
-              <w:jc w:val="right"/>
-            </w:pPr>
-            <w:r>
-              <w:t xml:space="preserve">-0.048</w:t>
-            </w:r>
-          </w:p>
-        </w:tc>
-        <w:tc>
-          <w:tcPr/>
-          <w:p>
-            <w:pPr>
-              <w:pStyle w:val="Compact"/>
-              <w:jc w:val="right"/>
-            </w:pPr>
-            <w:r>
-              <w:t xml:space="preserve">0.023</w:t>
+              <w:t xml:space="preserve">0.002</w:t>
+            </w:r>
+          </w:p>
+        </w:tc>
+        <w:tc>
+          <w:tcPr/>
+          <w:p>
+            <w:pPr>
+              <w:pStyle w:val="Compact"/>
+              <w:jc w:val="right"/>
+            </w:pPr>
+            <w:r>
+              <w:t xml:space="preserve">-0.034</w:t>
+            </w:r>
+          </w:p>
+        </w:tc>
+        <w:tc>
+          <w:tcPr/>
+          <w:p>
+            <w:pPr>
+              <w:pStyle w:val="Compact"/>
+              <w:jc w:val="right"/>
+            </w:pPr>
+            <w:r>
+              <w:t xml:space="preserve">0.037</w:t>
             </w:r>
           </w:p>
         </w:tc>
       </w:tr>
     </w:tbl>
-    <w:bookmarkEnd w:id="74"/>
-    <w:bookmarkStart w:id="75" w:name="q20-predicted-effect-sizes"/>
+    <w:bookmarkEnd w:id="75"/>
+    <w:bookmarkStart w:id="76" w:name="q20-predicted-effect-sizes"/>
     <w:p>
       <w:pPr>
         <w:pStyle w:val="Heading3"/>
@@ -8794,8 +9188,8 @@
         <w:t xml:space="preserve">Effects between -.10 and .10 are not of interest for determining differences between subtests and the overall average. However, we are interested in determining if simple effects falling between -.10 and .10 are consitent with an effect of 0. For this scenario, we will use equivalence testing with -.10 and .10 as bounds.</w:t>
       </w:r>
     </w:p>
-    <w:bookmarkEnd w:id="75"/>
-    <w:bookmarkStart w:id="78" w:name="q21-statistical-power"/>
+    <w:bookmarkEnd w:id="76"/>
+    <w:bookmarkStart w:id="79" w:name="q21-statistical-power"/>
     <w:p>
       <w:pPr>
         <w:pStyle w:val="Heading3"/>
@@ -8810,23 +9204,6 @@
       </w:pPr>
       <w:r>
         <w:t xml:space="preserve">See our full power analysis</w:t>
-      </w:r>
-      <w:r>
-        <w:t xml:space="preserve"> </w:t>
-      </w:r>
-      <w:hyperlink r:id="rId76">
-        <w:r>
-          <w:rPr>
-            <w:rStyle w:val="Hyperlink"/>
-          </w:rPr>
-          <w:t xml:space="preserve">here</w:t>
-        </w:r>
-      </w:hyperlink>
-      <w:r>
-        <w:t xml:space="preserve"> </w:t>
-      </w:r>
-      <w:r>
-        <w:t xml:space="preserve">and the code</w:t>
       </w:r>
       <w:r>
         <w:t xml:space="preserve"> </w:t>
@@ -8840,6 +9217,23 @@
         </w:r>
       </w:hyperlink>
       <w:r>
+        <w:t xml:space="preserve"> </w:t>
+      </w:r>
+      <w:r>
+        <w:t xml:space="preserve">and the code</w:t>
+      </w:r>
+      <w:r>
+        <w:t xml:space="preserve"> </w:t>
+      </w:r>
+      <w:hyperlink r:id="rId78">
+        <w:r>
+          <w:rPr>
+            <w:rStyle w:val="Hyperlink"/>
+          </w:rPr>
+          <w:t xml:space="preserve">here</w:t>
+        </w:r>
+      </w:hyperlink>
+      <w:r>
         <w:t xml:space="preserve">.</w:t>
       </w:r>
     </w:p>
@@ -8892,8 +9286,8 @@
         <w:t xml:space="preserve">= -.10 (or .10) with 83% power.</w:t>
       </w:r>
     </w:p>
-    <w:bookmarkEnd w:id="78"/>
-    <w:bookmarkStart w:id="79" w:name="q22-inferential-criteria"/>
+    <w:bookmarkEnd w:id="79"/>
+    <w:bookmarkStart w:id="80" w:name="q22-inferential-criteria"/>
     <w:p>
       <w:pPr>
         <w:pStyle w:val="Heading3"/>
@@ -8922,7 +9316,7 @@
       <w:pPr>
         <w:numPr>
           <w:ilvl w:val="0"/>
-          <w:numId w:val="1021"/>
+          <w:numId w:val="1024"/>
         </w:numPr>
         <w:pStyle w:val="Compact"/>
       </w:pPr>
@@ -8934,7 +9328,7 @@
       <w:pPr>
         <w:numPr>
           <w:ilvl w:val="0"/>
-          <w:numId w:val="1021"/>
+          <w:numId w:val="1024"/>
         </w:numPr>
         <w:pStyle w:val="Compact"/>
       </w:pPr>
@@ -8946,7 +9340,7 @@
       <w:pPr>
         <w:numPr>
           <w:ilvl w:val="0"/>
-          <w:numId w:val="1021"/>
+          <w:numId w:val="1024"/>
         </w:numPr>
         <w:pStyle w:val="Compact"/>
       </w:pPr>
@@ -9050,8 +9444,8 @@
         <w:t xml:space="preserve">= .10 (or higher). We will use these bounds to inform our equivalence tests, where effects are null, to determine if they are consistent with an effect = 0.</w:t>
       </w:r>
     </w:p>
-    <w:bookmarkEnd w:id="79"/>
-    <w:bookmarkStart w:id="80" w:name="q23-assumption-violations"/>
+    <w:bookmarkEnd w:id="80"/>
+    <w:bookmarkStart w:id="81" w:name="q23-assumption-violations"/>
     <w:p>
       <w:pPr>
         <w:pStyle w:val="Heading3"/>
@@ -9068,8 +9462,8 @@
         <w:t xml:space="preserve">If any assumptions are violated, we will update the preregistration and/or report deviations from the preregistration. However, we do not anticipate any serious violations.</w:t>
       </w:r>
     </w:p>
-    <w:bookmarkEnd w:id="80"/>
-    <w:bookmarkStart w:id="81" w:name="Xa7e0d7676c814e02dd20d169518c559b8445faf"/>
+    <w:bookmarkEnd w:id="81"/>
+    <w:bookmarkStart w:id="82" w:name="Xa7e0d7676c814e02dd20d169518c559b8445faf"/>
     <w:p>
       <w:pPr>
         <w:pStyle w:val="Heading3"/>
@@ -9086,8 +9480,8 @@
         <w:t xml:space="preserve">If there are arbitrary data processing decisions, we may use multiverse analysis to systematically explore their effect.</w:t>
       </w:r>
     </w:p>
-    <w:bookmarkEnd w:id="81"/>
-    <w:bookmarkStart w:id="82" w:name="q25-exploratory-analyses"/>
+    <w:bookmarkEnd w:id="82"/>
+    <w:bookmarkStart w:id="83" w:name="q25-exploratory-analyses"/>
     <w:p>
       <w:pPr>
         <w:pStyle w:val="Heading3"/>
@@ -9108,7 +9502,7 @@
       <w:pPr>
         <w:numPr>
           <w:ilvl w:val="0"/>
-          <w:numId w:val="1022"/>
+          <w:numId w:val="1025"/>
         </w:numPr>
         <w:pStyle w:val="Compact"/>
       </w:pPr>
@@ -9120,7 +9514,7 @@
       <w:pPr>
         <w:numPr>
           <w:ilvl w:val="0"/>
-          <w:numId w:val="1022"/>
+          <w:numId w:val="1025"/>
         </w:numPr>
         <w:pStyle w:val="Compact"/>
       </w:pPr>
@@ -9132,7 +9526,7 @@
       <w:pPr>
         <w:numPr>
           <w:ilvl w:val="0"/>
-          <w:numId w:val="1022"/>
+          <w:numId w:val="1025"/>
         </w:numPr>
         <w:pStyle w:val="Compact"/>
       </w:pPr>
@@ -9140,9 +9534,9 @@
         <w:t xml:space="preserve">We may run additional analyses identical to our main analyses but with different adversity measures that are not central to our framework.</w:t>
       </w:r>
     </w:p>
-    <w:bookmarkEnd w:id="82"/>
     <w:bookmarkEnd w:id="83"/>
-    <w:bookmarkStart w:id="84" w:name="part-6---statement-of-integrity"/>
+    <w:bookmarkEnd w:id="84"/>
+    <w:bookmarkStart w:id="85" w:name="part-6---statement-of-integrity"/>
     <w:p>
       <w:pPr>
         <w:pStyle w:val="Heading2"/>
@@ -9159,8 +9553,8 @@
         <w:t xml:space="preserve">The authors of this preregistration state that they filled out this preregistration to the best of their knowledge and that no other preregistration exists pertaining to the same hypotheses and dataset.</w:t>
       </w:r>
     </w:p>
-    <w:bookmarkEnd w:id="84"/>
-    <w:bookmarkStart w:id="108" w:name="references"/>
+    <w:bookmarkEnd w:id="85"/>
+    <w:bookmarkStart w:id="113" w:name="references"/>
     <w:p>
       <w:pPr>
         <w:pStyle w:val="Heading2"/>
@@ -9169,8 +9563,8 @@
         <w:t xml:space="preserve">References</w:t>
       </w:r>
     </w:p>
-    <w:bookmarkStart w:id="107" w:name="refs"/>
-    <w:bookmarkStart w:id="86" w:name="ref-akker2021"/>
+    <w:bookmarkStart w:id="112" w:name="refs"/>
+    <w:bookmarkStart w:id="87" w:name="ref-akker2021"/>
     <w:p>
       <w:pPr>
         <w:pStyle w:val="Bibliography"/>
@@ -9219,7 +9613,7 @@
       <w:r>
         <w:t xml:space="preserve"> </w:t>
       </w:r>
-      <w:hyperlink r:id="rId85">
+      <w:hyperlink r:id="rId86">
         <w:r>
           <w:rPr>
             <w:rStyle w:val="Hyperlink"/>
@@ -9228,14 +9622,26 @@
         </w:r>
       </w:hyperlink>
     </w:p>
-    <w:bookmarkEnd w:id="86"/>
-    <w:bookmarkStart w:id="87" w:name="ref-bleil2021"/>
+    <w:bookmarkEnd w:id="87"/>
+    <w:bookmarkStart w:id="89" w:name="ref-belsky2012"/>
     <w:p>
       <w:pPr>
         <w:pStyle w:val="Bibliography"/>
       </w:pPr>
       <w:r>
-        <w:t xml:space="preserve">Bleil, M. E., Spieker, S. J., Gregorich, S. E., Thomas, A. S., Hiatt, R. A., Appelhans, B. M., Roisman, G. I., &amp; Booth-LaForce, C. (2021). Early life adversity and pubertal timing: Implications for cardiometabolic health.</w:t>
+        <w:t xml:space="preserve">Belsky, J., Schlomer, G. L., &amp; Ellis, B. J. (2012). Beyond cumulative risk:</w:t>
+      </w:r>
+      <w:r>
+        <w:t xml:space="preserve"> </w:t>
+      </w:r>
+      <w:r>
+        <w:t xml:space="preserve">Distinguishing</w:t>
+      </w:r>
+      <w:r>
+        <w:t xml:space="preserve"> </w:t>
+      </w:r>
+      <w:r>
+        <w:t xml:space="preserve">harshness and unpredictability as determinants of parenting and early life history strategy.</w:t>
       </w:r>
       <w:r>
         <w:t xml:space="preserve"> </w:t>
@@ -9245,7 +9651,7 @@
           <w:iCs/>
           <w:i/>
         </w:rPr>
-        <w:t xml:space="preserve">Journal of Pediatric Psychology</w:t>
+        <w:t xml:space="preserve">Developmental Psychology</w:t>
       </w:r>
       <w:r>
         <w:t xml:space="preserve">,</w:t>
@@ -9258,91 +9664,10 @@
           <w:iCs/>
           <w:i/>
         </w:rPr>
-        <w:t xml:space="preserve">46</w:t>
-      </w:r>
-      <w:r>
-        <w:t xml:space="preserve">(1), 36–48.</w:t>
-      </w:r>
-    </w:p>
-    <w:bookmarkEnd w:id="87"/>
-    <w:bookmarkStart w:id="89" w:name="ref-burt2010"/>
-    <w:p>
-      <w:pPr>
-        <w:pStyle w:val="Bibliography"/>
-      </w:pPr>
-      <w:r>
-        <w:t xml:space="preserve">Burt, K. B., &amp; Roisman, G. I. (2010). Competence and psychopathology:</w:t>
-      </w:r>
-      <w:r>
-        <w:t xml:space="preserve"> </w:t>
-      </w:r>
-      <w:r>
-        <w:t xml:space="preserve">Cascade</w:t>
-      </w:r>
-      <w:r>
-        <w:t xml:space="preserve"> </w:t>
-      </w:r>
-      <w:r>
-        <w:t xml:space="preserve">effects in the</w:t>
-      </w:r>
-      <w:r>
-        <w:t xml:space="preserve"> </w:t>
-      </w:r>
-      <w:r>
-        <w:t xml:space="preserve">NICHD Study</w:t>
-      </w:r>
-      <w:r>
-        <w:t xml:space="preserve"> </w:t>
-      </w:r>
-      <w:r>
-        <w:t xml:space="preserve">of</w:t>
-      </w:r>
-      <w:r>
-        <w:t xml:space="preserve"> </w:t>
-      </w:r>
-      <w:r>
-        <w:t xml:space="preserve">Early Child Care</w:t>
-      </w:r>
-      <w:r>
-        <w:t xml:space="preserve"> </w:t>
-      </w:r>
-      <w:r>
-        <w:t xml:space="preserve">and</w:t>
-      </w:r>
-      <w:r>
-        <w:t xml:space="preserve"> </w:t>
-      </w:r>
-      <w:r>
-        <w:t xml:space="preserve">Youth Development</w:t>
-      </w:r>
-      <w:r>
-        <w:t xml:space="preserve">.</w:t>
-      </w:r>
-      <w:r>
-        <w:t xml:space="preserve"> </w:t>
-      </w:r>
-      <w:r>
-        <w:rPr>
-          <w:iCs/>
-          <w:i/>
-        </w:rPr>
-        <w:t xml:space="preserve">Development and Psychopathology</w:t>
-      </w:r>
-      <w:r>
-        <w:t xml:space="preserve">,</w:t>
-      </w:r>
-      <w:r>
-        <w:t xml:space="preserve"> </w:t>
-      </w:r>
-      <w:r>
-        <w:rPr>
-          <w:iCs/>
-          <w:i/>
-        </w:rPr>
-        <w:t xml:space="preserve">22</w:t>
-      </w:r>
-      <w:r>
-        <w:t xml:space="preserve">(3), 557–567.</w:t>
+        <w:t xml:space="preserve">48</w:t>
+      </w:r>
+      <w:r>
+        <w:t xml:space="preserve">(3), 662–673.</w:t>
       </w:r>
       <w:r>
         <w:t xml:space="preserve"> </w:t>
@@ -9352,33 +9677,18 @@
           <w:rPr>
             <w:rStyle w:val="Hyperlink"/>
           </w:rPr>
-          <w:t xml:space="preserve">https://doi.org/10.1017/S0954579410000271</w:t>
+          <w:t xml:space="preserve">https://doi.org/b7r3m4</w:t>
         </w:r>
       </w:hyperlink>
     </w:p>
     <w:bookmarkEnd w:id="89"/>
-    <w:bookmarkStart w:id="91" w:name="ref-cottrell2015"/>
+    <w:bookmarkStart w:id="90" w:name="ref-bleil2021"/>
     <w:p>
       <w:pPr>
         <w:pStyle w:val="Bibliography"/>
       </w:pPr>
       <w:r>
-        <w:t xml:space="preserve">Cottrell, J. M., Newman, D. A., &amp; Roisman, G. I. (2015). Explaining the black</w:t>
-      </w:r>
-      <w:r>
-        <w:t xml:space="preserve">white gap in cognitive test scores:</w:t>
-      </w:r>
-      <w:r>
-        <w:t xml:space="preserve"> </w:t>
-      </w:r>
-      <w:r>
-        <w:t xml:space="preserve">Toward</w:t>
-      </w:r>
-      <w:r>
-        <w:t xml:space="preserve"> </w:t>
-      </w:r>
-      <w:r>
-        <w:t xml:space="preserve">a theory of adverse impact.</w:t>
+        <w:t xml:space="preserve">Bleil, M. E., Spieker, S. J., Gregorich, S. E., Thomas, A. S., Hiatt, R. A., Appelhans, B. M., Roisman, G. I., &amp; Booth-LaForce, C. (2021). Early life adversity and pubertal timing: Implications for cardiometabolic health.</w:t>
       </w:r>
       <w:r>
         <w:t xml:space="preserve"> </w:t>
@@ -9388,7 +9698,7 @@
           <w:iCs/>
           <w:i/>
         </w:rPr>
-        <w:t xml:space="preserve">Journal of Applied Psychology</w:t>
+        <w:t xml:space="preserve">Journal of Pediatric Psychology</w:t>
       </w:r>
       <w:r>
         <w:t xml:space="preserve">,</w:t>
@@ -9401,6 +9711,149 @@
           <w:iCs/>
           <w:i/>
         </w:rPr>
+        <w:t xml:space="preserve">46</w:t>
+      </w:r>
+      <w:r>
+        <w:t xml:space="preserve">(1), 36–48.</w:t>
+      </w:r>
+    </w:p>
+    <w:bookmarkEnd w:id="90"/>
+    <w:bookmarkStart w:id="92" w:name="ref-burt2010"/>
+    <w:p>
+      <w:pPr>
+        <w:pStyle w:val="Bibliography"/>
+      </w:pPr>
+      <w:r>
+        <w:t xml:space="preserve">Burt, K. B., &amp; Roisman, G. I. (2010). Competence and psychopathology:</w:t>
+      </w:r>
+      <w:r>
+        <w:t xml:space="preserve"> </w:t>
+      </w:r>
+      <w:r>
+        <w:t xml:space="preserve">Cascade</w:t>
+      </w:r>
+      <w:r>
+        <w:t xml:space="preserve"> </w:t>
+      </w:r>
+      <w:r>
+        <w:t xml:space="preserve">effects in the</w:t>
+      </w:r>
+      <w:r>
+        <w:t xml:space="preserve"> </w:t>
+      </w:r>
+      <w:r>
+        <w:t xml:space="preserve">NICHD Study</w:t>
+      </w:r>
+      <w:r>
+        <w:t xml:space="preserve"> </w:t>
+      </w:r>
+      <w:r>
+        <w:t xml:space="preserve">of</w:t>
+      </w:r>
+      <w:r>
+        <w:t xml:space="preserve"> </w:t>
+      </w:r>
+      <w:r>
+        <w:t xml:space="preserve">Early Child Care</w:t>
+      </w:r>
+      <w:r>
+        <w:t xml:space="preserve"> </w:t>
+      </w:r>
+      <w:r>
+        <w:t xml:space="preserve">and</w:t>
+      </w:r>
+      <w:r>
+        <w:t xml:space="preserve"> </w:t>
+      </w:r>
+      <w:r>
+        <w:t xml:space="preserve">Youth Development</w:t>
+      </w:r>
+      <w:r>
+        <w:t xml:space="preserve">.</w:t>
+      </w:r>
+      <w:r>
+        <w:t xml:space="preserve"> </w:t>
+      </w:r>
+      <w:r>
+        <w:rPr>
+          <w:iCs/>
+          <w:i/>
+        </w:rPr>
+        <w:t xml:space="preserve">Development and Psychopathology</w:t>
+      </w:r>
+      <w:r>
+        <w:t xml:space="preserve">,</w:t>
+      </w:r>
+      <w:r>
+        <w:t xml:space="preserve"> </w:t>
+      </w:r>
+      <w:r>
+        <w:rPr>
+          <w:iCs/>
+          <w:i/>
+        </w:rPr>
+        <w:t xml:space="preserve">22</w:t>
+      </w:r>
+      <w:r>
+        <w:t xml:space="preserve">(3), 557–567.</w:t>
+      </w:r>
+      <w:r>
+        <w:t xml:space="preserve"> </w:t>
+      </w:r>
+      <w:hyperlink r:id="rId91">
+        <w:r>
+          <w:rPr>
+            <w:rStyle w:val="Hyperlink"/>
+          </w:rPr>
+          <w:t xml:space="preserve">https://doi.org/bc45zc</w:t>
+        </w:r>
+      </w:hyperlink>
+    </w:p>
+    <w:bookmarkEnd w:id="92"/>
+    <w:bookmarkStart w:id="94" w:name="ref-cottrell2015"/>
+    <w:p>
+      <w:pPr>
+        <w:pStyle w:val="Bibliography"/>
+      </w:pPr>
+      <w:r>
+        <w:t xml:space="preserve">Cottrell, J. M., Newman, D. A., &amp; Roisman, G. I. (2015). Explaining the black</w:t>
+      </w:r>
+      <w:r>
+        <w:t xml:space="preserve">white gap in cognitive test scores:</w:t>
+      </w:r>
+      <w:r>
+        <w:t xml:space="preserve"> </w:t>
+      </w:r>
+      <w:r>
+        <w:t xml:space="preserve">Toward</w:t>
+      </w:r>
+      <w:r>
+        <w:t xml:space="preserve"> </w:t>
+      </w:r>
+      <w:r>
+        <w:t xml:space="preserve">a theory of adverse impact.</w:t>
+      </w:r>
+      <w:r>
+        <w:t xml:space="preserve"> </w:t>
+      </w:r>
+      <w:r>
+        <w:rPr>
+          <w:iCs/>
+          <w:i/>
+        </w:rPr>
+        <w:t xml:space="preserve">Journal of Applied Psychology</w:t>
+      </w:r>
+      <w:r>
+        <w:t xml:space="preserve">,</w:t>
+      </w:r>
+      <w:r>
+        <w:t xml:space="preserve"> </w:t>
+      </w:r>
+      <w:r>
+        <w:rPr>
+          <w:iCs/>
+          <w:i/>
+        </w:rPr>
         <w:t xml:space="preserve">100</w:t>
       </w:r>
       <w:r>
@@ -9409,7 +9862,7 @@
       <w:r>
         <w:t xml:space="preserve"> </w:t>
       </w:r>
-      <w:hyperlink r:id="rId90">
+      <w:hyperlink r:id="rId93">
         <w:r>
           <w:rPr>
             <w:rStyle w:val="Hyperlink"/>
@@ -9418,8 +9871,8 @@
         </w:r>
       </w:hyperlink>
     </w:p>
-    <w:bookmarkEnd w:id="91"/>
-    <w:bookmarkStart w:id="92" w:name="ref-fraley2013"/>
+    <w:bookmarkEnd w:id="94"/>
+    <w:bookmarkStart w:id="95" w:name="ref-fraley2013"/>
     <w:p>
       <w:pPr>
         <w:pStyle w:val="Bibliography"/>
@@ -9454,8 +9907,8 @@
         <w:t xml:space="preserve">(1), 109.</w:t>
       </w:r>
     </w:p>
-    <w:bookmarkEnd w:id="92"/>
-    <w:bookmarkStart w:id="94" w:name="ref-hartman2018a"/>
+    <w:bookmarkEnd w:id="95"/>
+    <w:bookmarkStart w:id="97" w:name="ref-hartman2018a"/>
     <w:p>
       <w:pPr>
         <w:pStyle w:val="Bibliography"/>
@@ -9504,7 +9957,7 @@
       <w:r>
         <w:t xml:space="preserve"> </w:t>
       </w:r>
-      <w:hyperlink r:id="rId93">
+      <w:hyperlink r:id="rId96">
         <w:r>
           <w:rPr>
             <w:rStyle w:val="Hyperlink"/>
@@ -9513,8 +9966,8 @@
         </w:r>
       </w:hyperlink>
     </w:p>
-    <w:bookmarkEnd w:id="94"/>
-    <w:bookmarkStart w:id="96" w:name="ref-lakens2018"/>
+    <w:bookmarkEnd w:id="97"/>
+    <w:bookmarkStart w:id="99" w:name="ref-lakens2018"/>
     <w:p>
       <w:pPr>
         <w:pStyle w:val="Bibliography"/>
@@ -9581,7 +10034,7 @@
       <w:r>
         <w:t xml:space="preserve"> </w:t>
       </w:r>
-      <w:hyperlink r:id="rId95">
+      <w:hyperlink r:id="rId98">
         <w:r>
           <w:rPr>
             <w:rStyle w:val="Hyperlink"/>
@@ -9590,14 +10043,104 @@
         </w:r>
       </w:hyperlink>
     </w:p>
-    <w:bookmarkEnd w:id="96"/>
-    <w:bookmarkStart w:id="98" w:name="ref-monti2014"/>
+    <w:bookmarkEnd w:id="99"/>
+    <w:bookmarkStart w:id="101" w:name="ref-li2018"/>
     <w:p>
       <w:pPr>
         <w:pStyle w:val="Bibliography"/>
       </w:pPr>
       <w:r>
-        <w:t xml:space="preserve">Monti, J. D., Pomerantz, E. M., &amp; Roisman, G. I. (2014). Can parents’ involvement in children’s education offset the effects of early insensitivity on academic functioning?</w:t>
+        <w:t xml:space="preserve">Li, Z., Liu, S., Hartman, S., &amp; Belsky, J. (2018). Interactive</w:t>
+      </w:r>
+      <w:r>
+        <w:t xml:space="preserve"> </w:t>
+      </w:r>
+      <w:r>
+        <w:t xml:space="preserve">Effects</w:t>
+      </w:r>
+      <w:r>
+        <w:t xml:space="preserve"> </w:t>
+      </w:r>
+      <w:r>
+        <w:t xml:space="preserve">of</w:t>
+      </w:r>
+      <w:r>
+        <w:t xml:space="preserve"> </w:t>
+      </w:r>
+      <w:r>
+        <w:t xml:space="preserve">Early-Life Income Harshness</w:t>
+      </w:r>
+      <w:r>
+        <w:t xml:space="preserve"> </w:t>
+      </w:r>
+      <w:r>
+        <w:t xml:space="preserve">and</w:t>
+      </w:r>
+      <w:r>
+        <w:t xml:space="preserve"> </w:t>
+      </w:r>
+      <w:r>
+        <w:t xml:space="preserve">Unpredictability</w:t>
+      </w:r>
+      <w:r>
+        <w:t xml:space="preserve"> </w:t>
+      </w:r>
+      <w:r>
+        <w:t xml:space="preserve">on</w:t>
+      </w:r>
+      <w:r>
+        <w:t xml:space="preserve"> </w:t>
+      </w:r>
+      <w:r>
+        <w:t xml:space="preserve">Children</w:t>
+      </w:r>
+      <w:r>
+        <w:t xml:space="preserve">’s</w:t>
+      </w:r>
+      <w:r>
+        <w:t xml:space="preserve"> </w:t>
+      </w:r>
+      <w:r>
+        <w:t xml:space="preserve">Socioemotional</w:t>
+      </w:r>
+      <w:r>
+        <w:t xml:space="preserve"> </w:t>
+      </w:r>
+      <w:r>
+        <w:t xml:space="preserve">and</w:t>
+      </w:r>
+      <w:r>
+        <w:t xml:space="preserve"> </w:t>
+      </w:r>
+      <w:r>
+        <w:t xml:space="preserve">Academic Functioning</w:t>
+      </w:r>
+      <w:r>
+        <w:t xml:space="preserve"> </w:t>
+      </w:r>
+      <w:r>
+        <w:t xml:space="preserve">in</w:t>
+      </w:r>
+      <w:r>
+        <w:t xml:space="preserve"> </w:t>
+      </w:r>
+      <w:r>
+        <w:t xml:space="preserve">Kindergarten</w:t>
+      </w:r>
+      <w:r>
+        <w:t xml:space="preserve"> </w:t>
+      </w:r>
+      <w:r>
+        <w:t xml:space="preserve">and</w:t>
+      </w:r>
+      <w:r>
+        <w:t xml:space="preserve"> </w:t>
+      </w:r>
+      <w:r>
+        <w:t xml:space="preserve">Adolescence</w:t>
+      </w:r>
+      <w:r>
+        <w:t xml:space="preserve">.</w:t>
       </w:r>
       <w:r>
         <w:t xml:space="preserve"> </w:t>
@@ -9607,7 +10150,7 @@
           <w:iCs/>
           <w:i/>
         </w:rPr>
-        <w:t xml:space="preserve">Journal of Educational Psychology</w:t>
+        <w:t xml:space="preserve">Developmental Psychology</w:t>
       </w:r>
       <w:r>
         <w:t xml:space="preserve">,</w:t>
@@ -9620,6 +10163,53 @@
           <w:iCs/>
           <w:i/>
         </w:rPr>
+        <w:t xml:space="preserve">54</w:t>
+      </w:r>
+      <w:r>
+        <w:t xml:space="preserve">(11), 2101–2112.</w:t>
+      </w:r>
+      <w:r>
+        <w:t xml:space="preserve"> </w:t>
+      </w:r>
+      <w:hyperlink r:id="rId100">
+        <w:r>
+          <w:rPr>
+            <w:rStyle w:val="Hyperlink"/>
+          </w:rPr>
+          <w:t xml:space="preserve">https://doi.org/gfmd6w</w:t>
+        </w:r>
+      </w:hyperlink>
+    </w:p>
+    <w:bookmarkEnd w:id="101"/>
+    <w:bookmarkStart w:id="103" w:name="ref-monti2014"/>
+    <w:p>
+      <w:pPr>
+        <w:pStyle w:val="Bibliography"/>
+      </w:pPr>
+      <w:r>
+        <w:t xml:space="preserve">Monti, J. D., Pomerantz, E. M., &amp; Roisman, G. I. (2014). Can parents’ involvement in children’s education offset the effects of early insensitivity on academic functioning?</w:t>
+      </w:r>
+      <w:r>
+        <w:t xml:space="preserve"> </w:t>
+      </w:r>
+      <w:r>
+        <w:rPr>
+          <w:iCs/>
+          <w:i/>
+        </w:rPr>
+        <w:t xml:space="preserve">Journal of Educational Psychology</w:t>
+      </w:r>
+      <w:r>
+        <w:t xml:space="preserve">,</w:t>
+      </w:r>
+      <w:r>
+        <w:t xml:space="preserve"> </w:t>
+      </w:r>
+      <w:r>
+        <w:rPr>
+          <w:iCs/>
+          <w:i/>
+        </w:rPr>
         <w:t xml:space="preserve">106</w:t>
       </w:r>
       <w:r>
@@ -9628,7 +10218,7 @@
       <w:r>
         <w:t xml:space="preserve"> </w:t>
       </w:r>
-      <w:hyperlink r:id="rId97">
+      <w:hyperlink r:id="rId102">
         <w:r>
           <w:rPr>
             <w:rStyle w:val="Hyperlink"/>
@@ -9637,8 +10227,8 @@
         </w:r>
       </w:hyperlink>
     </w:p>
-    <w:bookmarkEnd w:id="98"/>
-    <w:bookmarkStart w:id="99" w:name="Xc7c4e0c9d0e2771cb119bb9b72213bbaf258b7d"/>
+    <w:bookmarkEnd w:id="103"/>
+    <w:bookmarkStart w:id="104" w:name="Xc7c4e0c9d0e2771cb119bb9b72213bbaf258b7d"/>
     <w:p>
       <w:pPr>
         <w:pStyle w:val="Bibliography"/>
@@ -9728,8 +10318,8 @@
         <w:t xml:space="preserve">.</w:t>
       </w:r>
     </w:p>
-    <w:bookmarkEnd w:id="99"/>
-    <w:bookmarkStart w:id="101" w:name="ref-roisman2012"/>
+    <w:bookmarkEnd w:id="104"/>
+    <w:bookmarkStart w:id="106" w:name="ref-roisman2012"/>
     <w:p>
       <w:pPr>
         <w:pStyle w:val="Bibliography"/>
@@ -9781,7 +10371,7 @@
       <w:r>
         <w:t xml:space="preserve"> </w:t>
       </w:r>
-      <w:hyperlink r:id="rId100">
+      <w:hyperlink r:id="rId105">
         <w:r>
           <w:rPr>
             <w:rStyle w:val="Hyperlink"/>
@@ -9790,8 +10380,8 @@
         </w:r>
       </w:hyperlink>
     </w:p>
-    <w:bookmarkEnd w:id="101"/>
-    <w:bookmarkStart w:id="103" w:name="ref-sung2016"/>
+    <w:bookmarkEnd w:id="106"/>
+    <w:bookmarkStart w:id="108" w:name="ref-sung2016"/>
     <w:p>
       <w:pPr>
         <w:pStyle w:val="Bibliography"/>
@@ -9828,7 +10418,7 @@
       <w:r>
         <w:t xml:space="preserve"> </w:t>
       </w:r>
-      <w:hyperlink r:id="rId102">
+      <w:hyperlink r:id="rId107">
         <w:r>
           <w:rPr>
             <w:rStyle w:val="Hyperlink"/>
@@ -9837,8 +10427,8 @@
         </w:r>
       </w:hyperlink>
     </w:p>
-    <w:bookmarkEnd w:id="103"/>
-    <w:bookmarkStart w:id="105" w:name="ref-woodcock1990"/>
+    <w:bookmarkEnd w:id="108"/>
+    <w:bookmarkStart w:id="110" w:name="ref-woodcock1990"/>
     <w:p>
       <w:pPr>
         <w:pStyle w:val="Bibliography"/>
@@ -9908,7 +10498,7 @@
       <w:r>
         <w:t xml:space="preserve"> </w:t>
       </w:r>
-      <w:hyperlink r:id="rId104">
+      <w:hyperlink r:id="rId109">
         <w:r>
           <w:rPr>
             <w:rStyle w:val="Hyperlink"/>
@@ -9917,8 +10507,8 @@
         </w:r>
       </w:hyperlink>
     </w:p>
-    <w:bookmarkEnd w:id="105"/>
-    <w:bookmarkStart w:id="106" w:name="ref-woodcock1990a"/>
+    <w:bookmarkEnd w:id="110"/>
+    <w:bookmarkStart w:id="111" w:name="ref-woodcock1990a"/>
     <w:p>
       <w:pPr>
         <w:pStyle w:val="Bibliography"/>
@@ -9970,9 +10560,9 @@
         <w:t xml:space="preserve">.</w:t>
       </w:r>
     </w:p>
-    <w:bookmarkEnd w:id="106"/>
-    <w:bookmarkEnd w:id="107"/>
-    <w:bookmarkEnd w:id="108"/>
+    <w:bookmarkEnd w:id="111"/>
+    <w:bookmarkEnd w:id="112"/>
+    <w:bookmarkEnd w:id="113"/>
     <w:sectPr/>
   </w:body>
 </w:document>
@@ -10526,24 +11116,6 @@
     <w:abstractNumId w:val="991"/>
   </w:num>
   <w:num w:numId="1010">
-    <w:abstractNumId w:val="991"/>
-  </w:num>
-  <w:num w:numId="1011">
-    <w:abstractNumId w:val="991"/>
-  </w:num>
-  <w:num w:numId="1012">
-    <w:abstractNumId w:val="991"/>
-  </w:num>
-  <w:num w:numId="1013">
-    <w:abstractNumId w:val="991"/>
-  </w:num>
-  <w:num w:numId="1014">
-    <w:abstractNumId w:val="991"/>
-  </w:num>
-  <w:num w:numId="1015">
-    <w:abstractNumId w:val="991"/>
-  </w:num>
-  <w:num w:numId="1016">
     <w:abstractNumId w:val="99411"/>
     <w:lvlOverride w:ilvl="0">
       <w:startOverride w:val="1"/>
@@ -10573,7 +11145,10 @@
       <w:startOverride w:val="1"/>
     </w:lvlOverride>
   </w:num>
-  <w:num w:numId="1017">
+  <w:num w:numId="1011">
+    <w:abstractNumId w:val="991"/>
+  </w:num>
+  <w:num w:numId="1012">
     <w:abstractNumId w:val="99412"/>
     <w:lvlOverride w:ilvl="0">
       <w:startOverride w:val="2"/>
@@ -10603,7 +11178,85 @@
       <w:startOverride w:val="2"/>
     </w:lvlOverride>
   </w:num>
+  <w:num w:numId="1013">
+    <w:abstractNumId w:val="991"/>
+  </w:num>
+  <w:num w:numId="1014">
+    <w:abstractNumId w:val="991"/>
+  </w:num>
+  <w:num w:numId="1015">
+    <w:abstractNumId w:val="991"/>
+  </w:num>
+  <w:num w:numId="1016">
+    <w:abstractNumId w:val="991"/>
+  </w:num>
+  <w:num w:numId="1017">
+    <w:abstractNumId w:val="991"/>
+  </w:num>
   <w:num w:numId="1018">
+    <w:abstractNumId w:val="991"/>
+  </w:num>
+  <w:num w:numId="1019">
+    <w:abstractNumId w:val="99411"/>
+    <w:lvlOverride w:ilvl="0">
+      <w:startOverride w:val="1"/>
+    </w:lvlOverride>
+    <w:lvlOverride w:ilvl="1">
+      <w:startOverride w:val="1"/>
+    </w:lvlOverride>
+    <w:lvlOverride w:ilvl="2">
+      <w:startOverride w:val="1"/>
+    </w:lvlOverride>
+    <w:lvlOverride w:ilvl="3">
+      <w:startOverride w:val="1"/>
+    </w:lvlOverride>
+    <w:lvlOverride w:ilvl="4">
+      <w:startOverride w:val="1"/>
+    </w:lvlOverride>
+    <w:lvlOverride w:ilvl="5">
+      <w:startOverride w:val="1"/>
+    </w:lvlOverride>
+    <w:lvlOverride w:ilvl="6">
+      <w:startOverride w:val="1"/>
+    </w:lvlOverride>
+    <w:lvlOverride w:ilvl="7">
+      <w:startOverride w:val="1"/>
+    </w:lvlOverride>
+    <w:lvlOverride w:ilvl="8">
+      <w:startOverride w:val="1"/>
+    </w:lvlOverride>
+  </w:num>
+  <w:num w:numId="1020">
+    <w:abstractNumId w:val="99412"/>
+    <w:lvlOverride w:ilvl="0">
+      <w:startOverride w:val="2"/>
+    </w:lvlOverride>
+    <w:lvlOverride w:ilvl="1">
+      <w:startOverride w:val="2"/>
+    </w:lvlOverride>
+    <w:lvlOverride w:ilvl="2">
+      <w:startOverride w:val="2"/>
+    </w:lvlOverride>
+    <w:lvlOverride w:ilvl="3">
+      <w:startOverride w:val="2"/>
+    </w:lvlOverride>
+    <w:lvlOverride w:ilvl="4">
+      <w:startOverride w:val="2"/>
+    </w:lvlOverride>
+    <w:lvlOverride w:ilvl="5">
+      <w:startOverride w:val="2"/>
+    </w:lvlOverride>
+    <w:lvlOverride w:ilvl="6">
+      <w:startOverride w:val="2"/>
+    </w:lvlOverride>
+    <w:lvlOverride w:ilvl="7">
+      <w:startOverride w:val="2"/>
+    </w:lvlOverride>
+    <w:lvlOverride w:ilvl="8">
+      <w:startOverride w:val="2"/>
+    </w:lvlOverride>
+  </w:num>
+  <w:num w:numId="1021">
     <w:abstractNumId w:val="99413"/>
     <w:lvlOverride w:ilvl="0">
       <w:startOverride w:val="3"/>
@@ -10633,7 +11286,7 @@
       <w:startOverride w:val="3"/>
     </w:lvlOverride>
   </w:num>
-  <w:num w:numId="1019">
+  <w:num w:numId="1022">
     <w:abstractNumId w:val="99414"/>
     <w:lvlOverride w:ilvl="0">
       <w:startOverride w:val="4"/>
@@ -10663,10 +11316,10 @@
       <w:startOverride w:val="4"/>
     </w:lvlOverride>
   </w:num>
-  <w:num w:numId="1020">
+  <w:num w:numId="1023">
     <w:abstractNumId w:val="991"/>
   </w:num>
-  <w:num w:numId="1021">
+  <w:num w:numId="1024">
     <w:abstractNumId w:val="99411"/>
     <w:lvlOverride w:ilvl="0">
       <w:startOverride w:val="1"/>
@@ -10696,7 +11349,7 @@
       <w:startOverride w:val="1"/>
     </w:lvlOverride>
   </w:num>
-  <w:num w:numId="1022">
+  <w:num w:numId="1025">
     <w:abstractNumId w:val="99411"/>
     <w:lvlOverride w:ilvl="0">
       <w:startOverride w:val="1"/>

</xml_diff>

<commit_message>
fix typo in preregistration
</commit_message>
<xml_diff>
--- a/preregistration/README.docx
+++ b/preregistration/README.docx
@@ -19,7 +19,7 @@
           <w:iCs/>
           <w:i/>
         </w:rPr>
-        <w:t xml:space="preserve">Last updated on Tuesday, March 14, 2023 at 02:01 PM</w:t>
+        <w:t xml:space="preserve">Last updated on Wednesday, March 15, 2023 at 09:52 AM</w:t>
       </w:r>
     </w:p>
     <w:bookmarkStart w:id="20" w:name="overview"/>
@@ -1147,7 +1147,7 @@
         <w:pStyle w:val="Compact"/>
       </w:pPr>
       <w:r>
-        <w:t xml:space="preserve">Race/Ethnicity (White/non-Hispanic vesrs other)</w:t>
+        <w:t xml:space="preserve">Race/Ethnicity (White/non-Hispanic = 0, otherwise = 1)</w:t>
       </w:r>
     </w:p>
     <w:p>
@@ -3524,7 +3524,7 @@
               <w:jc w:val="right"/>
             </w:pPr>
             <w:r>
-              <w:t xml:space="preserve">-0.8331474</w:t>
+              <w:t xml:space="preserve">1.015522</w:t>
             </w:r>
           </w:p>
         </w:tc>
@@ -3574,7 +3574,7 @@
               <w:jc w:val="right"/>
             </w:pPr>
             <w:r>
-              <w:t xml:space="preserve">-0.8331474</w:t>
+              <w:t xml:space="preserve">1.015522</w:t>
             </w:r>
           </w:p>
         </w:tc>
@@ -3624,7 +3624,7 @@
               <w:jc w:val="right"/>
             </w:pPr>
             <w:r>
-              <w:t xml:space="preserve">-0.8331474</w:t>
+              <w:t xml:space="preserve">1.015522</w:t>
             </w:r>
           </w:p>
         </w:tc>
@@ -3674,7 +3674,7 @@
               <w:jc w:val="right"/>
             </w:pPr>
             <w:r>
-              <w:t xml:space="preserve">-0.8331474</w:t>
+              <w:t xml:space="preserve">1.015522</w:t>
             </w:r>
           </w:p>
         </w:tc>
@@ -3724,7 +3724,7 @@
               <w:jc w:val="right"/>
             </w:pPr>
             <w:r>
-              <w:t xml:space="preserve">-0.8331474</w:t>
+              <w:t xml:space="preserve">1.015522</w:t>
             </w:r>
           </w:p>
         </w:tc>
@@ -3774,7 +3774,7 @@
               <w:jc w:val="right"/>
             </w:pPr>
             <w:r>
-              <w:t xml:space="preserve">-0.8331474</w:t>
+              <w:t xml:space="preserve">1.015522</w:t>
             </w:r>
           </w:p>
         </w:tc>
@@ -3824,7 +3824,7 @@
               <w:jc w:val="right"/>
             </w:pPr>
             <w:r>
-              <w:t xml:space="preserve">-0.8331474</w:t>
+              <w:t xml:space="preserve">1.015522</w:t>
             </w:r>
           </w:p>
         </w:tc>
@@ -3874,7 +3874,7 @@
               <w:jc w:val="right"/>
             </w:pPr>
             <w:r>
-              <w:t xml:space="preserve">-0.8331474</w:t>
+              <w:t xml:space="preserve">1.015522</w:t>
             </w:r>
           </w:p>
         </w:tc>
@@ -3924,7 +3924,7 @@
               <w:jc w:val="right"/>
             </w:pPr>
             <w:r>
-              <w:t xml:space="preserve">-0.8331474</w:t>
+              <w:t xml:space="preserve">1.015522</w:t>
             </w:r>
           </w:p>
         </w:tc>
@@ -3974,7 +3974,7 @@
               <w:jc w:val="right"/>
             </w:pPr>
             <w:r>
-              <w:t xml:space="preserve">-0.8331474</w:t>
+              <w:t xml:space="preserve">1.015522</w:t>
             </w:r>
           </w:p>
         </w:tc>
@@ -6712,19 +6712,19 @@
               <w:jc w:val="right"/>
             </w:pPr>
             <w:r>
-              <w:t xml:space="preserve">105.339</w:t>
-            </w:r>
-          </w:p>
-        </w:tc>
-        <w:tc>
-          <w:tcPr/>
-          <w:p>
-            <w:pPr>
-              <w:pStyle w:val="Compact"/>
-              <w:jc w:val="right"/>
-            </w:pPr>
-            <w:r>
-              <w:t xml:space="preserve">0.322</w:t>
+              <w:t xml:space="preserve">105.338</w:t>
+            </w:r>
+          </w:p>
+        </w:tc>
+        <w:tc>
+          <w:tcPr/>
+          <w:p>
+            <w:pPr>
+              <w:pStyle w:val="Compact"/>
+              <w:jc w:val="right"/>
+            </w:pPr>
+            <w:r>
+              <w:t xml:space="preserve">0.321</w:t>
             </w:r>
           </w:p>
         </w:tc>
@@ -6762,7 +6762,7 @@
               <w:jc w:val="right"/>
             </w:pPr>
             <w:r>
-              <w:t xml:space="preserve">2.565</w:t>
+              <w:t xml:space="preserve">2.566</w:t>
             </w:r>
           </w:p>
         </w:tc>
@@ -6812,7 +6812,7 @@
               <w:jc w:val="right"/>
             </w:pPr>
             <w:r>
-              <w:t xml:space="preserve">6.539</w:t>
+              <w:t xml:space="preserve">6.538</w:t>
             </w:r>
           </w:p>
         </w:tc>
@@ -6962,7 +6962,7 @@
               <w:jc w:val="right"/>
             </w:pPr>
             <w:r>
-              <w:t xml:space="preserve">-0.228</w:t>
+              <w:t xml:space="preserve">-0.230</w:t>
             </w:r>
           </w:p>
         </w:tc>
@@ -6986,7 +6986,7 @@
               <w:jc w:val="right"/>
             </w:pPr>
             <w:r>
-              <w:t xml:space="preserve">0.388</w:t>
+              <w:t xml:space="preserve">0.385</w:t>
             </w:r>
           </w:p>
         </w:tc>
@@ -7012,7 +7012,7 @@
               <w:jc w:val="right"/>
             </w:pPr>
             <w:r>
-              <w:t xml:space="preserve">-8.312</w:t>
+              <w:t xml:space="preserve">-8.311</w:t>
             </w:r>
           </w:p>
         </w:tc>
@@ -7062,7 +7062,7 @@
               <w:jc w:val="right"/>
             </w:pPr>
             <w:r>
-              <w:t xml:space="preserve">-2.698</w:t>
+              <w:t xml:space="preserve">-2.697</w:t>
             </w:r>
           </w:p>
         </w:tc>
@@ -7112,7 +7112,7 @@
               <w:jc w:val="right"/>
             </w:pPr>
             <w:r>
-              <w:t xml:space="preserve">3.069</w:t>
+              <w:t xml:space="preserve">3.071</w:t>
             </w:r>
           </w:p>
         </w:tc>
@@ -7162,7 +7162,7 @@
               <w:jc w:val="right"/>
             </w:pPr>
             <w:r>
-              <w:t xml:space="preserve">5.445</w:t>
+              <w:t xml:space="preserve">5.442</w:t>
             </w:r>
           </w:p>
         </w:tc>
@@ -7212,7 +7212,7 @@
               <w:jc w:val="right"/>
             </w:pPr>
             <w:r>
-              <w:t xml:space="preserve">0.094</w:t>
+              <w:t xml:space="preserve">0.213</w:t>
             </w:r>
           </w:p>
         </w:tc>
@@ -7236,7 +7236,7 @@
               <w:jc w:val="right"/>
             </w:pPr>
             <w:r>
-              <w:t xml:space="preserve">0.769</w:t>
+              <w:t xml:space="preserve">0.507</w:t>
             </w:r>
           </w:p>
         </w:tc>
@@ -7262,7 +7262,7 @@
               <w:jc w:val="right"/>
             </w:pPr>
             <w:r>
-              <w:t xml:space="preserve">0.034</w:t>
+              <w:t xml:space="preserve">0.074</w:t>
             </w:r>
           </w:p>
         </w:tc>
@@ -7286,7 +7286,7 @@
               <w:jc w:val="right"/>
             </w:pPr>
             <w:r>
-              <w:t xml:space="preserve">0.896</w:t>
+              <w:t xml:space="preserve">0.775</w:t>
             </w:r>
           </w:p>
         </w:tc>
@@ -7312,31 +7312,31 @@
               <w:jc w:val="right"/>
             </w:pPr>
             <w:r>
-              <w:t xml:space="preserve">0.176</w:t>
-            </w:r>
-          </w:p>
-        </w:tc>
-        <w:tc>
-          <w:tcPr/>
-          <w:p>
-            <w:pPr>
-              <w:pStyle w:val="Compact"/>
-              <w:jc w:val="right"/>
-            </w:pPr>
-            <w:r>
-              <w:t xml:space="preserve">0.266</w:t>
-            </w:r>
-          </w:p>
-        </w:tc>
-        <w:tc>
-          <w:tcPr/>
-          <w:p>
-            <w:pPr>
-              <w:pStyle w:val="Compact"/>
-              <w:jc w:val="right"/>
-            </w:pPr>
-            <w:r>
-              <w:t xml:space="preserve">0.509</w:t>
+              <w:t xml:space="preserve">0.229</w:t>
+            </w:r>
+          </w:p>
+        </w:tc>
+        <w:tc>
+          <w:tcPr/>
+          <w:p>
+            <w:pPr>
+              <w:pStyle w:val="Compact"/>
+              <w:jc w:val="right"/>
+            </w:pPr>
+            <w:r>
+              <w:t xml:space="preserve">0.269</w:t>
+            </w:r>
+          </w:p>
+        </w:tc>
+        <w:tc>
+          <w:tcPr/>
+          <w:p>
+            <w:pPr>
+              <w:pStyle w:val="Compact"/>
+              <w:jc w:val="right"/>
+            </w:pPr>
+            <w:r>
+              <w:t xml:space="preserve">0.396</w:t>
             </w:r>
           </w:p>
         </w:tc>
@@ -7362,7 +7362,7 @@
               <w:jc w:val="right"/>
             </w:pPr>
             <w:r>
-              <w:t xml:space="preserve">0.142</w:t>
+              <w:t xml:space="preserve">-0.035</w:t>
             </w:r>
           </w:p>
         </w:tc>
@@ -7386,7 +7386,7 @@
               <w:jc w:val="right"/>
             </w:pPr>
             <w:r>
-              <w:t xml:space="preserve">0.593</w:t>
+              <w:t xml:space="preserve">0.895</w:t>
             </w:r>
           </w:p>
         </w:tc>
@@ -7412,7 +7412,7 @@
               <w:jc w:val="right"/>
             </w:pPr>
             <w:r>
-              <w:t xml:space="preserve">-0.153</w:t>
+              <w:t xml:space="preserve">-0.174</w:t>
             </w:r>
           </w:p>
         </w:tc>
@@ -7436,7 +7436,7 @@
               <w:jc w:val="right"/>
             </w:pPr>
             <w:r>
-              <w:t xml:space="preserve">0.554</w:t>
+              <w:t xml:space="preserve">0.503</w:t>
             </w:r>
           </w:p>
         </w:tc>
@@ -7462,7 +7462,7 @@
               <w:jc w:val="right"/>
             </w:pPr>
             <w:r>
-              <w:t xml:space="preserve">0.028</w:t>
+              <w:t xml:space="preserve">-0.245</w:t>
             </w:r>
           </w:p>
         </w:tc>
@@ -7486,7 +7486,7 @@
               <w:jc w:val="right"/>
             </w:pPr>
             <w:r>
-              <w:t xml:space="preserve">0.916</w:t>
+              <w:t xml:space="preserve">0.354</w:t>
             </w:r>
           </w:p>
         </w:tc>
@@ -7512,7 +7512,7 @@
               <w:jc w:val="right"/>
             </w:pPr>
             <w:r>
-              <w:t xml:space="preserve">-0.156</w:t>
+              <w:t xml:space="preserve">0.188</w:t>
             </w:r>
           </w:p>
         </w:tc>
@@ -7536,7 +7536,7 @@
               <w:jc w:val="right"/>
             </w:pPr>
             <w:r>
-              <w:t xml:space="preserve">0.548</w:t>
+              <w:t xml:space="preserve">0.470</w:t>
             </w:r>
           </w:p>
         </w:tc>
@@ -7562,7 +7562,7 @@
               <w:jc w:val="right"/>
             </w:pPr>
             <w:r>
-              <w:t xml:space="preserve">-0.035</w:t>
+              <w:t xml:space="preserve">0.049</w:t>
             </w:r>
           </w:p>
         </w:tc>
@@ -7586,7 +7586,7 @@
               <w:jc w:val="right"/>
             </w:pPr>
             <w:r>
-              <w:t xml:space="preserve">0.891</w:t>
+              <w:t xml:space="preserve">0.850</w:t>
             </w:r>
           </w:p>
         </w:tc>
@@ -7612,31 +7612,31 @@
               <w:jc w:val="right"/>
             </w:pPr>
             <w:r>
-              <w:t xml:space="preserve">-0.016</w:t>
-            </w:r>
-          </w:p>
-        </w:tc>
-        <w:tc>
-          <w:tcPr/>
-          <w:p>
-            <w:pPr>
-              <w:pStyle w:val="Compact"/>
-              <w:jc w:val="right"/>
-            </w:pPr>
-            <w:r>
-              <w:t xml:space="preserve">0.266</w:t>
-            </w:r>
-          </w:p>
-        </w:tc>
-        <w:tc>
-          <w:tcPr/>
-          <w:p>
-            <w:pPr>
-              <w:pStyle w:val="Compact"/>
-              <w:jc w:val="right"/>
-            </w:pPr>
-            <w:r>
-              <w:t xml:space="preserve">0.953</w:t>
+              <w:t xml:space="preserve">0.306</w:t>
+            </w:r>
+          </w:p>
+        </w:tc>
+        <w:tc>
+          <w:tcPr/>
+          <w:p>
+            <w:pPr>
+              <w:pStyle w:val="Compact"/>
+              <w:jc w:val="right"/>
+            </w:pPr>
+            <w:r>
+              <w:t xml:space="preserve">0.269</w:t>
+            </w:r>
+          </w:p>
+        </w:tc>
+        <w:tc>
+          <w:tcPr/>
+          <w:p>
+            <w:pPr>
+              <w:pStyle w:val="Compact"/>
+              <w:jc w:val="right"/>
+            </w:pPr>
+            <w:r>
+              <w:t xml:space="preserve">0.255</w:t>
             </w:r>
           </w:p>
         </w:tc>
@@ -7662,31 +7662,31 @@
               <w:jc w:val="right"/>
             </w:pPr>
             <w:r>
-              <w:t xml:space="preserve">0.174</w:t>
-            </w:r>
-          </w:p>
-        </w:tc>
-        <w:tc>
-          <w:tcPr/>
-          <w:p>
-            <w:pPr>
-              <w:pStyle w:val="Compact"/>
-              <w:jc w:val="right"/>
-            </w:pPr>
-            <w:r>
-              <w:t xml:space="preserve">0.267</w:t>
-            </w:r>
-          </w:p>
-        </w:tc>
-        <w:tc>
-          <w:tcPr/>
-          <w:p>
-            <w:pPr>
-              <w:pStyle w:val="Compact"/>
-              <w:jc w:val="right"/>
-            </w:pPr>
-            <w:r>
-              <w:t xml:space="preserve">0.515</w:t>
+              <w:t xml:space="preserve">-0.231</w:t>
+            </w:r>
+          </w:p>
+        </w:tc>
+        <w:tc>
+          <w:tcPr/>
+          <w:p>
+            <w:pPr>
+              <w:pStyle w:val="Compact"/>
+              <w:jc w:val="right"/>
+            </w:pPr>
+            <w:r>
+              <w:t xml:space="preserve">0.270</w:t>
+            </w:r>
+          </w:p>
+        </w:tc>
+        <w:tc>
+          <w:tcPr/>
+          <w:p>
+            <w:pPr>
+              <w:pStyle w:val="Compact"/>
+              <w:jc w:val="right"/>
+            </w:pPr>
+            <w:r>
+              <w:t xml:space="preserve">0.393</w:t>
             </w:r>
           </w:p>
         </w:tc>
@@ -8456,7 +8456,7 @@
               <w:jc w:val="right"/>
             </w:pPr>
             <w:r>
-              <w:t xml:space="preserve">0.020</w:t>
+              <w:t xml:space="preserve">0.019</w:t>
             </w:r>
           </w:p>
         </w:tc>
@@ -8644,19 +8644,19 @@
               <w:jc w:val="right"/>
             </w:pPr>
             <w:r>
-              <w:t xml:space="preserve">0.332</w:t>
-            </w:r>
-          </w:p>
-        </w:tc>
-        <w:tc>
-          <w:tcPr/>
-          <w:p>
-            <w:pPr>
-              <w:pStyle w:val="Compact"/>
-              <w:jc w:val="right"/>
-            </w:pPr>
-            <w:r>
-              <w:t xml:space="preserve">0.403</w:t>
+              <w:t xml:space="preserve">0.331</w:t>
+            </w:r>
+          </w:p>
+        </w:tc>
+        <w:tc>
+          <w:tcPr/>
+          <w:p>
+            <w:pPr>
+              <w:pStyle w:val="Compact"/>
+              <w:jc w:val="right"/>
+            </w:pPr>
+            <w:r>
+              <w:t xml:space="preserve">0.402</w:t>
             </w:r>
           </w:p>
         </w:tc>
@@ -8682,31 +8682,31 @@
               <w:jc w:val="right"/>
             </w:pPr>
             <w:r>
-              <w:t xml:space="preserve">0.006</w:t>
-            </w:r>
-          </w:p>
-        </w:tc>
-        <w:tc>
-          <w:tcPr/>
-          <w:p>
-            <w:pPr>
-              <w:pStyle w:val="Compact"/>
-              <w:jc w:val="right"/>
-            </w:pPr>
-            <w:r>
-              <w:t xml:space="preserve">-0.036</w:t>
-            </w:r>
-          </w:p>
-        </w:tc>
-        <w:tc>
-          <w:tcPr/>
-          <w:p>
-            <w:pPr>
-              <w:pStyle w:val="Compact"/>
-              <w:jc w:val="right"/>
-            </w:pPr>
-            <w:r>
-              <w:t xml:space="preserve">0.049</w:t>
+              <w:t xml:space="preserve">0.014</w:t>
+            </w:r>
+          </w:p>
+        </w:tc>
+        <w:tc>
+          <w:tcPr/>
+          <w:p>
+            <w:pPr>
+              <w:pStyle w:val="Compact"/>
+              <w:jc w:val="right"/>
+            </w:pPr>
+            <w:r>
+              <w:t xml:space="preserve">-0.028</w:t>
+            </w:r>
+          </w:p>
+        </w:tc>
+        <w:tc>
+          <w:tcPr/>
+          <w:p>
+            <w:pPr>
+              <w:pStyle w:val="Compact"/>
+              <w:jc w:val="right"/>
+            </w:pPr>
+            <w:r>
+              <w:t xml:space="preserve">0.057</w:t>
             </w:r>
           </w:p>
         </w:tc>
@@ -8732,31 +8732,31 @@
               <w:jc w:val="right"/>
             </w:pPr>
             <w:r>
-              <w:t xml:space="preserve">0.002</w:t>
-            </w:r>
-          </w:p>
-        </w:tc>
-        <w:tc>
-          <w:tcPr/>
-          <w:p>
-            <w:pPr>
-              <w:pStyle w:val="Compact"/>
-              <w:jc w:val="right"/>
-            </w:pPr>
-            <w:r>
-              <w:t xml:space="preserve">-0.032</w:t>
-            </w:r>
-          </w:p>
-        </w:tc>
-        <w:tc>
-          <w:tcPr/>
-          <w:p>
-            <w:pPr>
-              <w:pStyle w:val="Compact"/>
-              <w:jc w:val="right"/>
-            </w:pPr>
-            <w:r>
-              <w:t xml:space="preserve">0.037</w:t>
+              <w:t xml:space="preserve">0.005</w:t>
+            </w:r>
+          </w:p>
+        </w:tc>
+        <w:tc>
+          <w:tcPr/>
+          <w:p>
+            <w:pPr>
+              <w:pStyle w:val="Compact"/>
+              <w:jc w:val="right"/>
+            </w:pPr>
+            <w:r>
+              <w:t xml:space="preserve">-0.029</w:t>
+            </w:r>
+          </w:p>
+        </w:tc>
+        <w:tc>
+          <w:tcPr/>
+          <w:p>
+            <w:pPr>
+              <w:pStyle w:val="Compact"/>
+              <w:jc w:val="right"/>
+            </w:pPr>
+            <w:r>
+              <w:t xml:space="preserve">0.039</w:t>
             </w:r>
           </w:p>
         </w:tc>
@@ -8782,31 +8782,31 @@
               <w:jc w:val="right"/>
             </w:pPr>
             <w:r>
-              <w:t xml:space="preserve">0.012</w:t>
-            </w:r>
-          </w:p>
-        </w:tc>
-        <w:tc>
-          <w:tcPr/>
-          <w:p>
-            <w:pPr>
-              <w:pStyle w:val="Compact"/>
-              <w:jc w:val="right"/>
-            </w:pPr>
-            <w:r>
-              <w:t xml:space="preserve">-0.023</w:t>
-            </w:r>
-          </w:p>
-        </w:tc>
-        <w:tc>
-          <w:tcPr/>
-          <w:p>
-            <w:pPr>
-              <w:pStyle w:val="Compact"/>
-              <w:jc w:val="right"/>
-            </w:pPr>
-            <w:r>
-              <w:t xml:space="preserve">0.047</w:t>
+              <w:t xml:space="preserve">0.015</w:t>
+            </w:r>
+          </w:p>
+        </w:tc>
+        <w:tc>
+          <w:tcPr/>
+          <w:p>
+            <w:pPr>
+              <w:pStyle w:val="Compact"/>
+              <w:jc w:val="right"/>
+            </w:pPr>
+            <w:r>
+              <w:t xml:space="preserve">-0.020</w:t>
+            </w:r>
+          </w:p>
+        </w:tc>
+        <w:tc>
+          <w:tcPr/>
+          <w:p>
+            <w:pPr>
+              <w:pStyle w:val="Compact"/>
+              <w:jc w:val="right"/>
+            </w:pPr>
+            <w:r>
+              <w:t xml:space="preserve">0.051</w:t>
             </w:r>
           </w:p>
         </w:tc>
@@ -8832,31 +8832,31 @@
               <w:jc w:val="right"/>
             </w:pPr>
             <w:r>
-              <w:t xml:space="preserve">0.010</w:t>
-            </w:r>
-          </w:p>
-        </w:tc>
-        <w:tc>
-          <w:tcPr/>
-          <w:p>
-            <w:pPr>
-              <w:pStyle w:val="Compact"/>
-              <w:jc w:val="right"/>
-            </w:pPr>
-            <w:r>
-              <w:t xml:space="preserve">-0.026</w:t>
-            </w:r>
-          </w:p>
-        </w:tc>
-        <w:tc>
-          <w:tcPr/>
-          <w:p>
-            <w:pPr>
-              <w:pStyle w:val="Compact"/>
-              <w:jc w:val="right"/>
-            </w:pPr>
-            <w:r>
-              <w:t xml:space="preserve">0.045</w:t>
+              <w:t xml:space="preserve">-0.002</w:t>
+            </w:r>
+          </w:p>
+        </w:tc>
+        <w:tc>
+          <w:tcPr/>
+          <w:p>
+            <w:pPr>
+              <w:pStyle w:val="Compact"/>
+              <w:jc w:val="right"/>
+            </w:pPr>
+            <w:r>
+              <w:t xml:space="preserve">-0.037</w:t>
+            </w:r>
+          </w:p>
+        </w:tc>
+        <w:tc>
+          <w:tcPr/>
+          <w:p>
+            <w:pPr>
+              <w:pStyle w:val="Compact"/>
+              <w:jc w:val="right"/>
+            </w:pPr>
+            <w:r>
+              <w:t xml:space="preserve">0.033</w:t>
             </w:r>
           </w:p>
         </w:tc>
@@ -8882,31 +8882,31 @@
               <w:jc w:val="right"/>
             </w:pPr>
             <w:r>
-              <w:t xml:space="preserve">-0.010</w:t>
-            </w:r>
-          </w:p>
-        </w:tc>
-        <w:tc>
-          <w:tcPr/>
-          <w:p>
-            <w:pPr>
-              <w:pStyle w:val="Compact"/>
-              <w:jc w:val="right"/>
-            </w:pPr>
-            <w:r>
-              <w:t xml:space="preserve">-0.045</w:t>
-            </w:r>
-          </w:p>
-        </w:tc>
-        <w:tc>
-          <w:tcPr/>
-          <w:p>
-            <w:pPr>
-              <w:pStyle w:val="Compact"/>
-              <w:jc w:val="right"/>
-            </w:pPr>
-            <w:r>
-              <w:t xml:space="preserve">0.024</w:t>
+              <w:t xml:space="preserve">-0.012</w:t>
+            </w:r>
+          </w:p>
+        </w:tc>
+        <w:tc>
+          <w:tcPr/>
+          <w:p>
+            <w:pPr>
+              <w:pStyle w:val="Compact"/>
+              <w:jc w:val="right"/>
+            </w:pPr>
+            <w:r>
+              <w:t xml:space="preserve">-0.046</w:t>
+            </w:r>
+          </w:p>
+        </w:tc>
+        <w:tc>
+          <w:tcPr/>
+          <w:p>
+            <w:pPr>
+              <w:pStyle w:val="Compact"/>
+              <w:jc w:val="right"/>
+            </w:pPr>
+            <w:r>
+              <w:t xml:space="preserve">0.022</w:t>
             </w:r>
           </w:p>
         </w:tc>
@@ -8932,31 +8932,31 @@
               <w:jc w:val="right"/>
             </w:pPr>
             <w:r>
-              <w:t xml:space="preserve">0.002</w:t>
-            </w:r>
-          </w:p>
-        </w:tc>
-        <w:tc>
-          <w:tcPr/>
-          <w:p>
-            <w:pPr>
-              <w:pStyle w:val="Compact"/>
-              <w:jc w:val="right"/>
-            </w:pPr>
-            <w:r>
-              <w:t xml:space="preserve">-0.033</w:t>
-            </w:r>
-          </w:p>
-        </w:tc>
-        <w:tc>
-          <w:tcPr/>
-          <w:p>
-            <w:pPr>
-              <w:pStyle w:val="Compact"/>
-              <w:jc w:val="right"/>
-            </w:pPr>
-            <w:r>
-              <w:t xml:space="preserve">0.037</w:t>
+              <w:t xml:space="preserve">-0.017</w:t>
+            </w:r>
+          </w:p>
+        </w:tc>
+        <w:tc>
+          <w:tcPr/>
+          <w:p>
+            <w:pPr>
+              <w:pStyle w:val="Compact"/>
+              <w:jc w:val="right"/>
+            </w:pPr>
+            <w:r>
+              <w:t xml:space="preserve">-0.051</w:t>
+            </w:r>
+          </w:p>
+        </w:tc>
+        <w:tc>
+          <w:tcPr/>
+          <w:p>
+            <w:pPr>
+              <w:pStyle w:val="Compact"/>
+              <w:jc w:val="right"/>
+            </w:pPr>
+            <w:r>
+              <w:t xml:space="preserve">0.018</w:t>
             </w:r>
           </w:p>
         </w:tc>
@@ -8982,31 +8982,31 @@
               <w:jc w:val="right"/>
             </w:pPr>
             <w:r>
-              <w:t xml:space="preserve">-0.011</w:t>
-            </w:r>
-          </w:p>
-        </w:tc>
-        <w:tc>
-          <w:tcPr/>
-          <w:p>
-            <w:pPr>
-              <w:pStyle w:val="Compact"/>
-              <w:jc w:val="right"/>
-            </w:pPr>
-            <w:r>
-              <w:t xml:space="preserve">-0.045</w:t>
-            </w:r>
-          </w:p>
-        </w:tc>
-        <w:tc>
-          <w:tcPr/>
-          <w:p>
-            <w:pPr>
-              <w:pStyle w:val="Compact"/>
-              <w:jc w:val="right"/>
-            </w:pPr>
-            <w:r>
-              <w:t xml:space="preserve">0.024</w:t>
+              <w:t xml:space="preserve">0.013</w:t>
+            </w:r>
+          </w:p>
+        </w:tc>
+        <w:tc>
+          <w:tcPr/>
+          <w:p>
+            <w:pPr>
+              <w:pStyle w:val="Compact"/>
+              <w:jc w:val="right"/>
+            </w:pPr>
+            <w:r>
+              <w:t xml:space="preserve">-0.022</w:t>
+            </w:r>
+          </w:p>
+        </w:tc>
+        <w:tc>
+          <w:tcPr/>
+          <w:p>
+            <w:pPr>
+              <w:pStyle w:val="Compact"/>
+              <w:jc w:val="right"/>
+            </w:pPr>
+            <w:r>
+              <w:t xml:space="preserve">0.047</w:t>
             </w:r>
           </w:p>
         </w:tc>
@@ -9032,31 +9032,31 @@
               <w:jc w:val="right"/>
             </w:pPr>
             <w:r>
-              <w:t xml:space="preserve">-0.002</w:t>
-            </w:r>
-          </w:p>
-        </w:tc>
-        <w:tc>
-          <w:tcPr/>
-          <w:p>
-            <w:pPr>
-              <w:pStyle w:val="Compact"/>
-              <w:jc w:val="right"/>
-            </w:pPr>
-            <w:r>
-              <w:t xml:space="preserve">-0.037</w:t>
-            </w:r>
-          </w:p>
-        </w:tc>
-        <w:tc>
-          <w:tcPr/>
-          <w:p>
-            <w:pPr>
-              <w:pStyle w:val="Compact"/>
-              <w:jc w:val="right"/>
-            </w:pPr>
-            <w:r>
-              <w:t xml:space="preserve">0.032</w:t>
+              <w:t xml:space="preserve">0.003</w:t>
+            </w:r>
+          </w:p>
+        </w:tc>
+        <w:tc>
+          <w:tcPr/>
+          <w:p>
+            <w:pPr>
+              <w:pStyle w:val="Compact"/>
+              <w:jc w:val="right"/>
+            </w:pPr>
+            <w:r>
+              <w:t xml:space="preserve">-0.031</w:t>
+            </w:r>
+          </w:p>
+        </w:tc>
+        <w:tc>
+          <w:tcPr/>
+          <w:p>
+            <w:pPr>
+              <w:pStyle w:val="Compact"/>
+              <w:jc w:val="right"/>
+            </w:pPr>
+            <w:r>
+              <w:t xml:space="preserve">0.037</w:t>
             </w:r>
           </w:p>
         </w:tc>
@@ -9082,31 +9082,31 @@
               <w:jc w:val="right"/>
             </w:pPr>
             <w:r>
-              <w:t xml:space="preserve">-0.001</w:t>
-            </w:r>
-          </w:p>
-        </w:tc>
-        <w:tc>
-          <w:tcPr/>
-          <w:p>
-            <w:pPr>
-              <w:pStyle w:val="Compact"/>
-              <w:jc w:val="right"/>
-            </w:pPr>
-            <w:r>
-              <w:t xml:space="preserve">-0.036</w:t>
-            </w:r>
-          </w:p>
-        </w:tc>
-        <w:tc>
-          <w:tcPr/>
-          <w:p>
-            <w:pPr>
-              <w:pStyle w:val="Compact"/>
-              <w:jc w:val="right"/>
-            </w:pPr>
-            <w:r>
-              <w:t xml:space="preserve">0.034</w:t>
+              <w:t xml:space="preserve">0.021</w:t>
+            </w:r>
+          </w:p>
+        </w:tc>
+        <w:tc>
+          <w:tcPr/>
+          <w:p>
+            <w:pPr>
+              <w:pStyle w:val="Compact"/>
+              <w:jc w:val="right"/>
+            </w:pPr>
+            <w:r>
+              <w:t xml:space="preserve">-0.015</w:t>
+            </w:r>
+          </w:p>
+        </w:tc>
+        <w:tc>
+          <w:tcPr/>
+          <w:p>
+            <w:pPr>
+              <w:pStyle w:val="Compact"/>
+              <w:jc w:val="right"/>
+            </w:pPr>
+            <w:r>
+              <w:t xml:space="preserve">0.056</w:t>
             </w:r>
           </w:p>
         </w:tc>
@@ -9132,31 +9132,31 @@
               <w:jc w:val="right"/>
             </w:pPr>
             <w:r>
-              <w:t xml:space="preserve">0.012</w:t>
-            </w:r>
-          </w:p>
-        </w:tc>
-        <w:tc>
-          <w:tcPr/>
-          <w:p>
-            <w:pPr>
-              <w:pStyle w:val="Compact"/>
-              <w:jc w:val="right"/>
-            </w:pPr>
-            <w:r>
-              <w:t xml:space="preserve">-0.024</w:t>
-            </w:r>
-          </w:p>
-        </w:tc>
-        <w:tc>
-          <w:tcPr/>
-          <w:p>
-            <w:pPr>
-              <w:pStyle w:val="Compact"/>
-              <w:jc w:val="right"/>
-            </w:pPr>
-            <w:r>
-              <w:t xml:space="preserve">0.047</w:t>
+              <w:t xml:space="preserve">-0.016</w:t>
+            </w:r>
+          </w:p>
+        </w:tc>
+        <w:tc>
+          <w:tcPr/>
+          <w:p>
+            <w:pPr>
+              <w:pStyle w:val="Compact"/>
+              <w:jc w:val="right"/>
+            </w:pPr>
+            <w:r>
+              <w:t xml:space="preserve">-0.051</w:t>
+            </w:r>
+          </w:p>
+        </w:tc>
+        <w:tc>
+          <w:tcPr/>
+          <w:p>
+            <w:pPr>
+              <w:pStyle w:val="Compact"/>
+              <w:jc w:val="right"/>
+            </w:pPr>
+            <w:r>
+              <w:t xml:space="preserve">0.020</w:t>
             </w:r>
           </w:p>
         </w:tc>

</xml_diff>